<commit_message>
mustafa tarafından use case eklendi.
</commit_message>
<xml_diff>
--- a/Kimlik Doğrulama Projesi.docx
+++ b/Kimlik Doğrulama Projesi.docx
@@ -1,6 +1,6 @@
 
 <file path=word/document.xml><?xml version="1.0" encoding="utf-8"?>
-<w:document xmlns:wpc="http://schemas.microsoft.com/office/word/2010/wordprocessingCanvas" xmlns:cx="http://schemas.microsoft.com/office/drawing/2014/chartex" xmlns:cx1="http://schemas.microsoft.com/office/drawing/2015/9/8/chartex" xmlns:cx2="http://schemas.microsoft.com/office/drawing/2015/10/21/chartex" xmlns:cx3="http://schemas.microsoft.com/office/drawing/2016/5/9/chartex" xmlns:cx4="http://schemas.microsoft.com/office/drawing/2016/5/10/chartex" xmlns:cx5="http://schemas.microsoft.com/office/drawing/2016/5/11/chartex" xmlns:cx6="http://schemas.microsoft.com/office/drawing/2016/5/12/chartex" xmlns:cx7="http://schemas.microsoft.com/office/drawing/2016/5/13/chartex" xmlns:cx8="http://schemas.microsoft.com/office/drawing/2016/5/14/chartex" xmlns:mc="http://schemas.openxmlformats.org/markup-compatibility/2006" xmlns:aink="http://schemas.microsoft.com/office/drawing/2016/ink" xmlns:am3d="http://schemas.microsoft.com/office/drawing/2017/model3d" xmlns:o="urn:schemas-microsoft-com:office:office" xmlns:r="http://schemas.openxmlformats.org/officeDocument/2006/relationships" xmlns:m="http://schemas.openxmlformats.org/officeDocument/2006/math" xmlns:v="urn:schemas-microsoft-com:vml" xmlns:wp14="http://schemas.microsoft.com/office/word/2010/wordprocessingDrawing" xmlns:wp="http://schemas.openxmlformats.org/drawingml/2006/wordprocessingDrawing" xmlns:w10="urn:schemas-microsoft-com:office:word" xmlns:w="http://schemas.openxmlformats.org/wordprocessingml/2006/main" xmlns:w14="http://schemas.microsoft.com/office/word/2010/wordml" xmlns:w15="http://schemas.microsoft.com/office/word/2012/wordml" xmlns:w16cid="http://schemas.microsoft.com/office/word/2016/wordml/cid" xmlns:w16se="http://schemas.microsoft.com/office/word/2015/wordml/symex" xmlns:wpg="http://schemas.microsoft.com/office/word/2010/wordprocessingGroup" xmlns:wpi="http://schemas.microsoft.com/office/word/2010/wordprocessingInk" xmlns:wne="http://schemas.microsoft.com/office/word/2006/wordml" xmlns:wps="http://schemas.microsoft.com/office/word/2010/wordprocessingShape" mc:Ignorable="w14 w15 w16se w16cid wp14">
+<w:document xmlns:wpc="http://schemas.microsoft.com/office/word/2010/wordprocessingCanvas" xmlns:cx="http://schemas.microsoft.com/office/drawing/2014/chartex" xmlns:mc="http://schemas.openxmlformats.org/markup-compatibility/2006" xmlns:o="urn:schemas-microsoft-com:office:office" xmlns:r="http://schemas.openxmlformats.org/officeDocument/2006/relationships" xmlns:m="http://schemas.openxmlformats.org/officeDocument/2006/math" xmlns:v="urn:schemas-microsoft-com:vml" xmlns:wp14="http://schemas.microsoft.com/office/word/2010/wordprocessingDrawing" xmlns:wp="http://schemas.openxmlformats.org/drawingml/2006/wordprocessingDrawing" xmlns:w10="urn:schemas-microsoft-com:office:word" xmlns:w="http://schemas.openxmlformats.org/wordprocessingml/2006/main" xmlns:w14="http://schemas.microsoft.com/office/word/2010/wordml" xmlns:w15="http://schemas.microsoft.com/office/word/2012/wordml" xmlns:w16se="http://schemas.microsoft.com/office/word/2015/wordml/symex" xmlns:wpg="http://schemas.microsoft.com/office/word/2010/wordprocessingGroup" xmlns:wpi="http://schemas.microsoft.com/office/word/2010/wordprocessingInk" xmlns:wne="http://schemas.microsoft.com/office/word/2006/wordml" xmlns:wps="http://schemas.microsoft.com/office/word/2010/wordprocessingShape" mc:Ignorable="w14 w15 w16se wp14">
   <w:body>
     <w:p>
       <w:pPr>
@@ -15,6 +15,7 @@
       <w:r>
         <w:rPr>
           <w:noProof/>
+          <w:lang w:val="tr-TR" w:eastAsia="tr-TR" w:bidi="ar-SA"/>
         </w:rPr>
         <w:drawing>
           <wp:anchor distT="0" distB="0" distL="114300" distR="114300" simplePos="0" relativeHeight="251660288" behindDoc="0" locked="0" layoutInCell="1" allowOverlap="1" wp14:anchorId="376C0C7C" wp14:editId="4727CA96">
@@ -42,7 +43,7 @@
                     </pic:cNvPicPr>
                   </pic:nvPicPr>
                   <pic:blipFill>
-                    <a:blip r:embed="rId7" cstate="print">
+                    <a:blip r:embed="rId8" cstate="print">
                       <a:extLst>
                         <a:ext uri="{28A0092B-C50C-407E-A947-70E740481C1C}">
                           <a14:useLocalDpi xmlns:a14="http://schemas.microsoft.com/office/drawing/2010/main" val="0"/>
@@ -699,7 +700,21 @@
               <w:rPr>
                 <w:sz w:val="24"/>
               </w:rPr>
-              <w:t xml:space="preserve"> Nur SÖYLEMEZ</w:t>
+              <w:t xml:space="preserve"> </w:t>
+            </w:r>
+            <w:proofErr w:type="spellStart"/>
+            <w:r>
+              <w:rPr>
+                <w:sz w:val="24"/>
+              </w:rPr>
+              <w:t>Nur</w:t>
+            </w:r>
+            <w:proofErr w:type="spellEnd"/>
+            <w:r>
+              <w:rPr>
+                <w:sz w:val="24"/>
+              </w:rPr>
+              <w:t xml:space="preserve"> SÖYLEMEZ</w:t>
             </w:r>
           </w:p>
         </w:tc>
@@ -933,11 +948,19 @@
                 <w:sz w:val="24"/>
               </w:rPr>
             </w:pPr>
+            <w:proofErr w:type="spellStart"/>
             <w:r>
               <w:rPr>
                 <w:sz w:val="24"/>
               </w:rPr>
-              <w:t xml:space="preserve">Gamze </w:t>
+              <w:t>Gamze</w:t>
+            </w:r>
+            <w:proofErr w:type="spellEnd"/>
+            <w:r>
+              <w:rPr>
+                <w:sz w:val="24"/>
+              </w:rPr>
+              <w:t xml:space="preserve"> </w:t>
             </w:r>
             <w:proofErr w:type="spellStart"/>
             <w:r>
@@ -3420,12 +3443,21 @@
               </w:rPr>
               <w:t xml:space="preserve"> </w:t>
             </w:r>
+            <w:proofErr w:type="spellStart"/>
             <w:r>
               <w:rPr>
                 <w:sz w:val="22"/>
                 <w:szCs w:val="22"/>
               </w:rPr>
-              <w:t>Emre AYDIN</w:t>
+              <w:t>Emre</w:t>
+            </w:r>
+            <w:proofErr w:type="spellEnd"/>
+            <w:r>
+              <w:rPr>
+                <w:sz w:val="22"/>
+                <w:szCs w:val="22"/>
+              </w:rPr>
+              <w:t xml:space="preserve"> AYDIN</w:t>
             </w:r>
           </w:p>
           <w:p>
@@ -3702,8 +3734,8 @@
     <w:p>
       <w:pPr>
         <w:sectPr>
-          <w:headerReference w:type="default" r:id="rId8"/>
-          <w:footerReference w:type="default" r:id="rId9"/>
+          <w:headerReference w:type="default" r:id="rId9"/>
+          <w:footerReference w:type="default" r:id="rId10"/>
           <w:pgSz w:w="12240" w:h="15840" w:code="1"/>
           <w:pgMar w:top="1440" w:right="1440" w:bottom="1440" w:left="1440" w:header="720" w:footer="720" w:gutter="0"/>
           <w:pgNumType w:fmt="lowerRoman"/>
@@ -5367,11 +5399,19 @@
           <w:rFonts w:ascii="Arial" w:hAnsi="Arial" w:cs="Arial"/>
         </w:rPr>
       </w:pPr>
-      <w:r>
-        <w:rPr>
-          <w:rFonts w:ascii="Arial" w:hAnsi="Arial" w:cs="Arial"/>
-        </w:rPr>
-        <w:t xml:space="preserve">Erhan </w:t>
+      <w:proofErr w:type="spellStart"/>
+      <w:r>
+        <w:rPr>
+          <w:rFonts w:ascii="Arial" w:hAnsi="Arial" w:cs="Arial"/>
+        </w:rPr>
+        <w:t>Erhan</w:t>
+      </w:r>
+      <w:proofErr w:type="spellEnd"/>
+      <w:r>
+        <w:rPr>
+          <w:rFonts w:ascii="Arial" w:hAnsi="Arial" w:cs="Arial"/>
+        </w:rPr>
+        <w:t xml:space="preserve"> </w:t>
       </w:r>
       <w:proofErr w:type="spellStart"/>
       <w:r>
@@ -5437,7 +5477,7 @@
           <w:rFonts w:ascii="Arial" w:hAnsi="Arial" w:cs="Arial"/>
         </w:rPr>
       </w:pPr>
-      <w:hyperlink r:id="rId10" w:history="1">
+      <w:hyperlink r:id="rId11" w:history="1">
         <w:r>
           <w:rPr>
             <w:rStyle w:val="Kpr"/>
@@ -5544,8 +5584,16 @@
         <w:rPr>
           <w:rFonts w:ascii="Arial" w:hAnsi="Arial"/>
         </w:rPr>
-        <w:t xml:space="preserve"> Bilgi</w:t>
-      </w:r>
+        <w:t xml:space="preserve"> </w:t>
+      </w:r>
+      <w:proofErr w:type="spellStart"/>
+      <w:r>
+        <w:rPr>
+          <w:rFonts w:ascii="Arial" w:hAnsi="Arial"/>
+        </w:rPr>
+        <w:t>Bilgi</w:t>
+      </w:r>
+      <w:proofErr w:type="spellEnd"/>
     </w:p>
     <w:p>
       <w:pPr>
@@ -6525,7 +6573,21 @@
         <w:rPr>
           <w:rFonts w:ascii="Arial" w:hAnsi="Arial" w:cs="Arial"/>
         </w:rPr>
-        <w:t xml:space="preserve"> NodeJS </w:t>
+        <w:t xml:space="preserve"> </w:t>
+      </w:r>
+      <w:proofErr w:type="spellStart"/>
+      <w:r>
+        <w:rPr>
+          <w:rFonts w:ascii="Arial" w:hAnsi="Arial" w:cs="Arial"/>
+        </w:rPr>
+        <w:t>NodeJS</w:t>
+      </w:r>
+      <w:proofErr w:type="spellEnd"/>
+      <w:r>
+        <w:rPr>
+          <w:rFonts w:ascii="Arial" w:hAnsi="Arial" w:cs="Arial"/>
+        </w:rPr>
+        <w:t xml:space="preserve"> </w:t>
       </w:r>
       <w:proofErr w:type="spellStart"/>
       <w:r>
@@ -7214,7 +7276,23 @@
           <w:rFonts w:ascii="Arial" w:hAnsi="Arial" w:cs="Arial"/>
           <w:spacing w:val="3"/>
         </w:rPr>
-        <w:t xml:space="preserve"> NodeJS </w:t>
+        <w:t xml:space="preserve"> </w:t>
+      </w:r>
+      <w:proofErr w:type="spellStart"/>
+      <w:r>
+        <w:rPr>
+          <w:rFonts w:ascii="Arial" w:hAnsi="Arial" w:cs="Arial"/>
+          <w:spacing w:val="3"/>
+        </w:rPr>
+        <w:t>NodeJS</w:t>
+      </w:r>
+      <w:proofErr w:type="spellEnd"/>
+      <w:r>
+        <w:rPr>
+          <w:rFonts w:ascii="Arial" w:hAnsi="Arial" w:cs="Arial"/>
+          <w:spacing w:val="3"/>
+        </w:rPr>
+        <w:t xml:space="preserve"> </w:t>
       </w:r>
       <w:proofErr w:type="spellStart"/>
       <w:r>
@@ -8289,12 +8367,21 @@
                 <w:sz w:val="22"/>
               </w:rPr>
             </w:pPr>
-            <w:r>
-              <w:rPr>
-                <w:rFonts w:ascii="Arial" w:hAnsi="Arial" w:cs="Arial"/>
-                <w:sz w:val="22"/>
-              </w:rPr>
-              <w:t xml:space="preserve">Teknik </w:t>
+            <w:proofErr w:type="spellStart"/>
+            <w:r>
+              <w:rPr>
+                <w:rFonts w:ascii="Arial" w:hAnsi="Arial" w:cs="Arial"/>
+                <w:sz w:val="22"/>
+              </w:rPr>
+              <w:t>Teknik</w:t>
+            </w:r>
+            <w:proofErr w:type="spellEnd"/>
+            <w:r>
+              <w:rPr>
+                <w:rFonts w:ascii="Arial" w:hAnsi="Arial" w:cs="Arial"/>
+                <w:sz w:val="22"/>
+              </w:rPr>
+              <w:t xml:space="preserve"> </w:t>
             </w:r>
             <w:proofErr w:type="spellStart"/>
             <w:r>
@@ -8383,7 +8470,6 @@
               <w:t xml:space="preserve">, </w:t>
             </w:r>
             <w:proofErr w:type="spellStart"/>
-            <w:proofErr w:type="gramStart"/>
             <w:r>
               <w:rPr>
                 <w:rFonts w:ascii="Arial" w:hAnsi="Arial" w:cs="Arial"/>
@@ -8408,7 +8494,6 @@
               <w:t>yedekleme</w:t>
             </w:r>
             <w:proofErr w:type="spellEnd"/>
-            <w:proofErr w:type="gramEnd"/>
             <w:r>
               <w:rPr>
                 <w:rFonts w:ascii="Arial" w:hAnsi="Arial" w:cs="Arial"/>
@@ -8651,7 +8736,23 @@
                 <w:rFonts w:ascii="Arial" w:hAnsi="Arial" w:cs="Arial"/>
                 <w:sz w:val="22"/>
               </w:rPr>
-              <w:t xml:space="preserve"> var </w:t>
+              <w:t xml:space="preserve"> </w:t>
+            </w:r>
+            <w:proofErr w:type="spellStart"/>
+            <w:r>
+              <w:rPr>
+                <w:rFonts w:ascii="Arial" w:hAnsi="Arial" w:cs="Arial"/>
+                <w:sz w:val="22"/>
+              </w:rPr>
+              <w:t>var</w:t>
+            </w:r>
+            <w:proofErr w:type="spellEnd"/>
+            <w:r>
+              <w:rPr>
+                <w:rFonts w:ascii="Arial" w:hAnsi="Arial" w:cs="Arial"/>
+                <w:sz w:val="22"/>
+              </w:rPr>
+              <w:t xml:space="preserve"> </w:t>
             </w:r>
             <w:proofErr w:type="spellStart"/>
             <w:r>
@@ -10854,20 +10955,29 @@
           <w:color w:val="FFFFFF"/>
         </w:rPr>
       </w:pPr>
+      <w:proofErr w:type="spellStart"/>
       <w:r>
         <w:rPr>
           <w:rFonts w:ascii="Arial" w:hAnsi="Arial"/>
           <w:color w:val="FFFFFF"/>
         </w:rPr>
         <w:lastRenderedPageBreak/>
-        <w:t xml:space="preserve">Özel </w:t>
-      </w:r>
-      <w:proofErr w:type="spellStart"/>
+        <w:t>Özel</w:t>
+      </w:r>
+      <w:proofErr w:type="spellEnd"/>
       <w:r>
         <w:rPr>
           <w:rFonts w:ascii="Arial" w:hAnsi="Arial"/>
           <w:color w:val="FFFFFF"/>
         </w:rPr>
+        <w:t xml:space="preserve"> </w:t>
+      </w:r>
+      <w:proofErr w:type="spellStart"/>
+      <w:r>
+        <w:rPr>
+          <w:rFonts w:ascii="Arial" w:hAnsi="Arial"/>
+          <w:color w:val="FFFFFF"/>
+        </w:rPr>
         <w:t>Gereksinimler</w:t>
       </w:r>
       <w:proofErr w:type="spellEnd"/>
@@ -10956,6 +11066,7 @@
       <w:r>
         <w:rPr>
           <w:noProof/>
+          <w:lang w:val="tr-TR" w:eastAsia="tr-TR" w:bidi="ar-SA"/>
         </w:rPr>
         <w:drawing>
           <wp:anchor distT="0" distB="0" distL="114300" distR="114300" simplePos="0" relativeHeight="251663360" behindDoc="1" locked="0" layoutInCell="1" allowOverlap="1" wp14:anchorId="0D6E19FE" wp14:editId="1DF801DF">
@@ -10991,7 +11102,7 @@
                     </pic:cNvPicPr>
                   </pic:nvPicPr>
                   <pic:blipFill>
-                    <a:blip r:embed="rId11">
+                    <a:blip r:embed="rId12">
                       <a:extLst>
                         <a:ext uri="{28A0092B-C50C-407E-A947-70E740481C1C}">
                           <a14:useLocalDpi xmlns:a14="http://schemas.microsoft.com/office/drawing/2010/main" val="0"/>
@@ -11265,6 +11376,7 @@
       <w:r>
         <w:rPr>
           <w:noProof/>
+          <w:lang w:val="tr-TR" w:eastAsia="tr-TR" w:bidi="ar-SA"/>
         </w:rPr>
         <w:drawing>
           <wp:anchor distT="0" distB="0" distL="114300" distR="114300" simplePos="0" relativeHeight="251665408" behindDoc="1" locked="0" layoutInCell="1" allowOverlap="1" wp14:anchorId="1D03B74E" wp14:editId="171BF121">
@@ -11292,7 +11404,7 @@
                     </pic:cNvPicPr>
                   </pic:nvPicPr>
                   <pic:blipFill>
-                    <a:blip r:embed="rId12">
+                    <a:blip r:embed="rId13">
                       <a:extLst>
                         <a:ext uri="{28A0092B-C50C-407E-A947-70E740481C1C}">
                           <a14:useLocalDpi xmlns:a14="http://schemas.microsoft.com/office/drawing/2010/main" val="0"/>
@@ -11339,6 +11451,7 @@
       <w:r>
         <w:rPr>
           <w:noProof/>
+          <w:lang w:val="tr-TR" w:eastAsia="tr-TR" w:bidi="ar-SA"/>
         </w:rPr>
         <w:drawing>
           <wp:anchor distT="0" distB="0" distL="114300" distR="114300" simplePos="0" relativeHeight="251666432" behindDoc="0" locked="0" layoutInCell="1" allowOverlap="1" wp14:anchorId="18B3846E" wp14:editId="06BE60A8">
@@ -11366,7 +11479,7 @@
                     </pic:cNvPicPr>
                   </pic:nvPicPr>
                   <pic:blipFill>
-                    <a:blip r:embed="rId13">
+                    <a:blip r:embed="rId14">
                       <a:extLst>
                         <a:ext uri="{28A0092B-C50C-407E-A947-70E740481C1C}">
                           <a14:useLocalDpi xmlns:a14="http://schemas.microsoft.com/office/drawing/2010/main" val="0"/>
@@ -11430,15 +11543,7 @@
           <w:b/>
           <w:sz w:val="22"/>
         </w:rPr>
-        <w:t xml:space="preserve"> </w:t>
-      </w:r>
-      <w:r>
-        <w:rPr>
-          <w:rFonts w:ascii="Arial" w:hAnsi="Arial" w:cs="Arial"/>
-          <w:b/>
-          <w:sz w:val="22"/>
-        </w:rPr>
-        <w:t>2</w:t>
+        <w:t xml:space="preserve"> 2</w:t>
       </w:r>
       <w:r>
         <w:rPr>
@@ -11513,6 +11618,7 @@
           <w:rFonts w:ascii="Arial" w:hAnsi="Arial" w:cs="Arial"/>
           <w:noProof/>
           <w:sz w:val="22"/>
+          <w:lang w:val="tr-TR" w:eastAsia="tr-TR" w:bidi="ar-SA"/>
         </w:rPr>
         <w:drawing>
           <wp:anchor distT="0" distB="0" distL="114300" distR="114300" simplePos="0" relativeHeight="251667456" behindDoc="0" locked="0" layoutInCell="1" allowOverlap="1" wp14:anchorId="32B7CA9D" wp14:editId="21B33D35">
@@ -11540,7 +11646,7 @@
                     </pic:cNvPicPr>
                   </pic:nvPicPr>
                   <pic:blipFill>
-                    <a:blip r:embed="rId14" cstate="print">
+                    <a:blip r:embed="rId15" cstate="print">
                       <a:extLst>
                         <a:ext uri="{28A0092B-C50C-407E-A947-70E740481C1C}">
                           <a14:useLocalDpi xmlns:a14="http://schemas.microsoft.com/office/drawing/2010/main" val="0"/>
@@ -13004,6 +13110,27 @@
       <w:pPr>
         <w:rPr>
           <w:rFonts w:ascii="Arial" w:hAnsi="Arial"/>
+        </w:rPr>
+      </w:pPr>
+    </w:p>
+    <w:p>
+      <w:pPr>
+        <w:rPr>
+          <w:rFonts w:ascii="Arial" w:hAnsi="Arial"/>
+        </w:rPr>
+      </w:pPr>
+    </w:p>
+    <w:p>
+      <w:pPr>
+        <w:rPr>
+          <w:rFonts w:ascii="Arial" w:hAnsi="Arial"/>
+        </w:rPr>
+      </w:pPr>
+    </w:p>
+    <w:p>
+      <w:pPr>
+        <w:rPr>
+          <w:rFonts w:ascii="Arial" w:hAnsi="Arial"/>
           <w:i/>
           <w:sz w:val="22"/>
         </w:rPr>
@@ -13068,187 +13195,868 @@
       <w:proofErr w:type="spellEnd"/>
     </w:p>
     <w:p>
-      <w:r>
-        <w:t>---------------------------</w:t>
-      </w:r>
-      <w:r>
-        <w:t>MUSTAFA ARSLAN</w:t>
-      </w:r>
-      <w:r>
-        <w:t xml:space="preserve"> ÇİZECEK----------------</w:t>
-      </w:r>
-    </w:p>
-    <w:p/>
-    <w:p>
-      <w:pPr>
-        <w:pStyle w:val="Balk3"/>
-        <w:rPr>
-          <w:rFonts w:ascii="Arial" w:hAnsi="Arial"/>
-        </w:rPr>
-      </w:pPr>
-      <w:r>
-        <w:rPr>
-          <w:rFonts w:ascii="Arial" w:hAnsi="Arial"/>
-        </w:rPr>
-        <w:t xml:space="preserve">Activity </w:t>
-      </w:r>
-      <w:proofErr w:type="spellStart"/>
-      <w:r>
-        <w:rPr>
-          <w:rFonts w:ascii="Arial" w:hAnsi="Arial"/>
-        </w:rPr>
-        <w:t>Diyagram</w:t>
-      </w:r>
-      <w:r>
-        <w:rPr>
-          <w:rFonts w:ascii="Arial" w:hAnsi="Arial"/>
-        </w:rPr>
-        <w:t>ı</w:t>
-      </w:r>
-      <w:proofErr w:type="spellEnd"/>
-    </w:p>
-    <w:p>
-      <w:r>
-        <w:t>---------------------------EMRE AYDIN ÇİZECEK----------------</w:t>
-      </w:r>
-    </w:p>
-    <w:p/>
-    <w:p>
-      <w:pPr>
-        <w:pStyle w:val="Balk3"/>
-        <w:rPr>
-          <w:rFonts w:ascii="Arial" w:hAnsi="Arial"/>
-        </w:rPr>
-      </w:pPr>
-      <w:r>
-        <w:rPr>
-          <w:rFonts w:ascii="Arial" w:hAnsi="Arial"/>
-        </w:rPr>
-        <w:t xml:space="preserve">Class </w:t>
-      </w:r>
-      <w:proofErr w:type="spellStart"/>
-      <w:r>
-        <w:rPr>
-          <w:rFonts w:ascii="Arial" w:hAnsi="Arial"/>
-        </w:rPr>
-        <w:t>Diyagramı</w:t>
-      </w:r>
-      <w:proofErr w:type="spellEnd"/>
-    </w:p>
-    <w:p>
-      <w:r>
-        <w:t>---------------------------</w:t>
-      </w:r>
-      <w:r>
-        <w:t>HAKAN YILMAZ</w:t>
-      </w:r>
-      <w:r>
-        <w:t xml:space="preserve"> ÇİZECEK----------------</w:t>
-      </w:r>
+      <w:pPr>
+        <w:rPr>
+          <w:rFonts w:ascii="Arial" w:hAnsi="Arial" w:cs="Arial"/>
+        </w:rPr>
+      </w:pPr>
+      <w:r>
+        <w:rPr>
+          <w:rFonts w:ascii="Arial" w:hAnsi="Arial" w:cs="Arial"/>
+          <w:color w:val="666666"/>
+          <w:shd w:val="clear" w:color="auto" w:fill="FFFFFF"/>
+        </w:rPr>
+        <w:t xml:space="preserve">Use case, </w:t>
+      </w:r>
+      <w:proofErr w:type="spellStart"/>
+      <w:r>
+        <w:rPr>
+          <w:rFonts w:ascii="Arial" w:hAnsi="Arial" w:cs="Arial"/>
+          <w:color w:val="666666"/>
+          <w:shd w:val="clear" w:color="auto" w:fill="FFFFFF"/>
+        </w:rPr>
+        <w:t>en</w:t>
+      </w:r>
+      <w:proofErr w:type="spellEnd"/>
+      <w:r>
+        <w:rPr>
+          <w:rFonts w:ascii="Arial" w:hAnsi="Arial" w:cs="Arial"/>
+          <w:color w:val="666666"/>
+          <w:shd w:val="clear" w:color="auto" w:fill="FFFFFF"/>
+        </w:rPr>
+        <w:t xml:space="preserve"> </w:t>
+      </w:r>
+      <w:proofErr w:type="spellStart"/>
+      <w:r>
+        <w:rPr>
+          <w:rFonts w:ascii="Arial" w:hAnsi="Arial" w:cs="Arial"/>
+          <w:color w:val="666666"/>
+          <w:shd w:val="clear" w:color="auto" w:fill="FFFFFF"/>
+        </w:rPr>
+        <w:t>basit</w:t>
+      </w:r>
+      <w:proofErr w:type="spellEnd"/>
+      <w:r>
+        <w:rPr>
+          <w:rFonts w:ascii="Arial" w:hAnsi="Arial" w:cs="Arial"/>
+          <w:color w:val="666666"/>
+          <w:shd w:val="clear" w:color="auto" w:fill="FFFFFF"/>
+        </w:rPr>
+        <w:t xml:space="preserve"> </w:t>
+      </w:r>
+      <w:proofErr w:type="spellStart"/>
+      <w:r>
+        <w:rPr>
+          <w:rFonts w:ascii="Arial" w:hAnsi="Arial" w:cs="Arial"/>
+          <w:color w:val="666666"/>
+          <w:shd w:val="clear" w:color="auto" w:fill="FFFFFF"/>
+        </w:rPr>
+        <w:t>şekliyle</w:t>
+      </w:r>
+      <w:proofErr w:type="spellEnd"/>
+      <w:r>
+        <w:rPr>
+          <w:rFonts w:ascii="Arial" w:hAnsi="Arial" w:cs="Arial"/>
+          <w:color w:val="666666"/>
+          <w:shd w:val="clear" w:color="auto" w:fill="FFFFFF"/>
+        </w:rPr>
+        <w:t xml:space="preserve"> </w:t>
+      </w:r>
+      <w:proofErr w:type="spellStart"/>
+      <w:r>
+        <w:rPr>
+          <w:rFonts w:ascii="Arial" w:hAnsi="Arial" w:cs="Arial"/>
+          <w:color w:val="666666"/>
+          <w:shd w:val="clear" w:color="auto" w:fill="FFFFFF"/>
+        </w:rPr>
+        <w:t>ifade</w:t>
+      </w:r>
+      <w:proofErr w:type="spellEnd"/>
+      <w:r>
+        <w:rPr>
+          <w:rFonts w:ascii="Arial" w:hAnsi="Arial" w:cs="Arial"/>
+          <w:color w:val="666666"/>
+          <w:shd w:val="clear" w:color="auto" w:fill="FFFFFF"/>
+        </w:rPr>
+        <w:t xml:space="preserve"> </w:t>
+      </w:r>
+      <w:proofErr w:type="spellStart"/>
+      <w:r>
+        <w:rPr>
+          <w:rFonts w:ascii="Arial" w:hAnsi="Arial" w:cs="Arial"/>
+          <w:color w:val="666666"/>
+          <w:shd w:val="clear" w:color="auto" w:fill="FFFFFF"/>
+        </w:rPr>
+        <w:t>etmek</w:t>
+      </w:r>
+      <w:proofErr w:type="spellEnd"/>
+      <w:r>
+        <w:rPr>
+          <w:rFonts w:ascii="Arial" w:hAnsi="Arial" w:cs="Arial"/>
+          <w:color w:val="666666"/>
+          <w:shd w:val="clear" w:color="auto" w:fill="FFFFFF"/>
+        </w:rPr>
+        <w:t xml:space="preserve"> </w:t>
+      </w:r>
+      <w:proofErr w:type="spellStart"/>
+      <w:r>
+        <w:rPr>
+          <w:rFonts w:ascii="Arial" w:hAnsi="Arial" w:cs="Arial"/>
+          <w:color w:val="666666"/>
+          <w:shd w:val="clear" w:color="auto" w:fill="FFFFFF"/>
+        </w:rPr>
+        <w:t>gerekirse</w:t>
+      </w:r>
+      <w:proofErr w:type="spellEnd"/>
+      <w:r>
+        <w:rPr>
+          <w:rFonts w:ascii="Arial" w:hAnsi="Arial" w:cs="Arial"/>
+          <w:color w:val="666666"/>
+          <w:shd w:val="clear" w:color="auto" w:fill="FFFFFF"/>
+        </w:rPr>
+        <w:t xml:space="preserve">, </w:t>
+      </w:r>
+      <w:proofErr w:type="spellStart"/>
+      <w:r>
+        <w:rPr>
+          <w:rFonts w:ascii="Arial" w:hAnsi="Arial" w:cs="Arial"/>
+          <w:color w:val="666666"/>
+          <w:shd w:val="clear" w:color="auto" w:fill="FFFFFF"/>
+        </w:rPr>
+        <w:t>bize</w:t>
+      </w:r>
+      <w:proofErr w:type="spellEnd"/>
+      <w:r>
+        <w:rPr>
+          <w:rFonts w:ascii="Arial" w:hAnsi="Arial" w:cs="Arial"/>
+          <w:color w:val="666666"/>
+          <w:shd w:val="clear" w:color="auto" w:fill="FFFFFF"/>
+        </w:rPr>
+        <w:t xml:space="preserve"> </w:t>
+      </w:r>
+      <w:proofErr w:type="spellStart"/>
+      <w:r>
+        <w:rPr>
+          <w:rFonts w:ascii="Arial" w:hAnsi="Arial" w:cs="Arial"/>
+          <w:color w:val="666666"/>
+          <w:shd w:val="clear" w:color="auto" w:fill="FFFFFF"/>
+        </w:rPr>
+        <w:t>herhangi</w:t>
+      </w:r>
+      <w:proofErr w:type="spellEnd"/>
+      <w:r>
+        <w:rPr>
+          <w:rFonts w:ascii="Arial" w:hAnsi="Arial" w:cs="Arial"/>
+          <w:color w:val="666666"/>
+          <w:shd w:val="clear" w:color="auto" w:fill="FFFFFF"/>
+        </w:rPr>
+        <w:t xml:space="preserve"> </w:t>
+      </w:r>
+      <w:proofErr w:type="spellStart"/>
+      <w:r>
+        <w:rPr>
+          <w:rFonts w:ascii="Arial" w:hAnsi="Arial" w:cs="Arial"/>
+          <w:color w:val="666666"/>
+          <w:shd w:val="clear" w:color="auto" w:fill="FFFFFF"/>
+        </w:rPr>
+        <w:t>bir</w:t>
+      </w:r>
+      <w:proofErr w:type="spellEnd"/>
+      <w:r>
+        <w:rPr>
+          <w:rFonts w:ascii="Arial" w:hAnsi="Arial" w:cs="Arial"/>
+          <w:color w:val="666666"/>
+          <w:shd w:val="clear" w:color="auto" w:fill="FFFFFF"/>
+        </w:rPr>
+        <w:t xml:space="preserve"> </w:t>
+      </w:r>
+      <w:proofErr w:type="spellStart"/>
+      <w:r>
+        <w:rPr>
+          <w:rFonts w:ascii="Arial" w:hAnsi="Arial" w:cs="Arial"/>
+          <w:color w:val="666666"/>
+          <w:shd w:val="clear" w:color="auto" w:fill="FFFFFF"/>
+        </w:rPr>
+        <w:t>sistemin</w:t>
+      </w:r>
+      <w:proofErr w:type="spellEnd"/>
+      <w:r>
+        <w:rPr>
+          <w:rFonts w:ascii="Arial" w:hAnsi="Arial" w:cs="Arial"/>
+          <w:color w:val="666666"/>
+          <w:shd w:val="clear" w:color="auto" w:fill="FFFFFF"/>
+        </w:rPr>
+        <w:t xml:space="preserve"> </w:t>
+      </w:r>
+      <w:proofErr w:type="spellStart"/>
+      <w:r>
+        <w:rPr>
+          <w:rFonts w:ascii="Arial" w:hAnsi="Arial" w:cs="Arial"/>
+          <w:color w:val="666666"/>
+          <w:shd w:val="clear" w:color="auto" w:fill="FFFFFF"/>
+        </w:rPr>
+        <w:t>nasıl</w:t>
+      </w:r>
+      <w:proofErr w:type="spellEnd"/>
+      <w:r>
+        <w:rPr>
+          <w:rFonts w:ascii="Arial" w:hAnsi="Arial" w:cs="Arial"/>
+          <w:color w:val="666666"/>
+          <w:shd w:val="clear" w:color="auto" w:fill="FFFFFF"/>
+        </w:rPr>
+        <w:t xml:space="preserve"> </w:t>
+      </w:r>
+      <w:proofErr w:type="spellStart"/>
+      <w:r>
+        <w:rPr>
+          <w:rFonts w:ascii="Arial" w:hAnsi="Arial" w:cs="Arial"/>
+          <w:color w:val="666666"/>
+          <w:shd w:val="clear" w:color="auto" w:fill="FFFFFF"/>
+        </w:rPr>
+        <w:t>davrandığını</w:t>
+      </w:r>
+      <w:proofErr w:type="spellEnd"/>
+      <w:r>
+        <w:rPr>
+          <w:rFonts w:ascii="Arial" w:hAnsi="Arial" w:cs="Arial"/>
+          <w:color w:val="666666"/>
+          <w:shd w:val="clear" w:color="auto" w:fill="FFFFFF"/>
+        </w:rPr>
+        <w:t xml:space="preserve"> </w:t>
+      </w:r>
+      <w:proofErr w:type="spellStart"/>
+      <w:r>
+        <w:rPr>
+          <w:rFonts w:ascii="Arial" w:hAnsi="Arial" w:cs="Arial"/>
+          <w:color w:val="666666"/>
+          <w:shd w:val="clear" w:color="auto" w:fill="FFFFFF"/>
+        </w:rPr>
+        <w:t>ve</w:t>
+      </w:r>
+      <w:proofErr w:type="spellEnd"/>
+      <w:r>
+        <w:rPr>
+          <w:rFonts w:ascii="Arial" w:hAnsi="Arial" w:cs="Arial"/>
+          <w:color w:val="666666"/>
+          <w:shd w:val="clear" w:color="auto" w:fill="FFFFFF"/>
+        </w:rPr>
+        <w:t xml:space="preserve"> </w:t>
+      </w:r>
+      <w:proofErr w:type="spellStart"/>
+      <w:r>
+        <w:rPr>
+          <w:rFonts w:ascii="Arial" w:hAnsi="Arial" w:cs="Arial"/>
+          <w:color w:val="666666"/>
+          <w:shd w:val="clear" w:color="auto" w:fill="FFFFFF"/>
+        </w:rPr>
+        <w:t>çalıştığını</w:t>
+      </w:r>
+      <w:proofErr w:type="spellEnd"/>
+      <w:r>
+        <w:rPr>
+          <w:rFonts w:ascii="Arial" w:hAnsi="Arial" w:cs="Arial"/>
+          <w:color w:val="666666"/>
+          <w:shd w:val="clear" w:color="auto" w:fill="FFFFFF"/>
+        </w:rPr>
+        <w:t xml:space="preserve"> </w:t>
+      </w:r>
+      <w:proofErr w:type="spellStart"/>
+      <w:r>
+        <w:rPr>
+          <w:rFonts w:ascii="Arial" w:hAnsi="Arial" w:cs="Arial"/>
+          <w:color w:val="666666"/>
+          <w:shd w:val="clear" w:color="auto" w:fill="FFFFFF"/>
+        </w:rPr>
+        <w:t>gösterir</w:t>
+      </w:r>
+      <w:proofErr w:type="spellEnd"/>
+      <w:r>
+        <w:rPr>
+          <w:rFonts w:ascii="Arial" w:hAnsi="Arial" w:cs="Arial"/>
+          <w:color w:val="666666"/>
+          <w:shd w:val="clear" w:color="auto" w:fill="FFFFFF"/>
+        </w:rPr>
+        <w:t xml:space="preserve">. Use </w:t>
+      </w:r>
+      <w:proofErr w:type="spellStart"/>
+      <w:r>
+        <w:rPr>
+          <w:rFonts w:ascii="Arial" w:hAnsi="Arial" w:cs="Arial"/>
+          <w:color w:val="666666"/>
+          <w:shd w:val="clear" w:color="auto" w:fill="FFFFFF"/>
+        </w:rPr>
+        <w:t>case’ler</w:t>
+      </w:r>
+      <w:proofErr w:type="spellEnd"/>
+      <w:r>
+        <w:rPr>
+          <w:rFonts w:ascii="Arial" w:hAnsi="Arial" w:cs="Arial"/>
+          <w:color w:val="666666"/>
+          <w:shd w:val="clear" w:color="auto" w:fill="FFFFFF"/>
+        </w:rPr>
+        <w:t xml:space="preserve">, </w:t>
+      </w:r>
+      <w:proofErr w:type="spellStart"/>
+      <w:r>
+        <w:rPr>
+          <w:rFonts w:ascii="Arial" w:hAnsi="Arial" w:cs="Arial"/>
+          <w:color w:val="666666"/>
+          <w:shd w:val="clear" w:color="auto" w:fill="FFFFFF"/>
+        </w:rPr>
+        <w:t>bir</w:t>
+      </w:r>
+      <w:proofErr w:type="spellEnd"/>
+      <w:r>
+        <w:rPr>
+          <w:rFonts w:ascii="Arial" w:hAnsi="Arial" w:cs="Arial"/>
+          <w:color w:val="666666"/>
+          <w:shd w:val="clear" w:color="auto" w:fill="FFFFFF"/>
+        </w:rPr>
+        <w:t xml:space="preserve"> </w:t>
+      </w:r>
+      <w:proofErr w:type="spellStart"/>
+      <w:r>
+        <w:rPr>
+          <w:rFonts w:ascii="Arial" w:hAnsi="Arial" w:cs="Arial"/>
+          <w:color w:val="666666"/>
+          <w:shd w:val="clear" w:color="auto" w:fill="FFFFFF"/>
+        </w:rPr>
+        <w:t>kullanıcının</w:t>
+      </w:r>
+      <w:proofErr w:type="spellEnd"/>
+      <w:r>
+        <w:rPr>
+          <w:rFonts w:ascii="Arial" w:hAnsi="Arial" w:cs="Arial"/>
+          <w:color w:val="666666"/>
+          <w:shd w:val="clear" w:color="auto" w:fill="FFFFFF"/>
+        </w:rPr>
+        <w:t xml:space="preserve"> </w:t>
+      </w:r>
+      <w:proofErr w:type="spellStart"/>
+      <w:r>
+        <w:rPr>
+          <w:rFonts w:ascii="Arial" w:hAnsi="Arial" w:cs="Arial"/>
+          <w:color w:val="666666"/>
+          <w:shd w:val="clear" w:color="auto" w:fill="FFFFFF"/>
+        </w:rPr>
+        <w:t>spesifik</w:t>
+      </w:r>
+      <w:proofErr w:type="spellEnd"/>
+      <w:r>
+        <w:rPr>
+          <w:rFonts w:ascii="Arial" w:hAnsi="Arial" w:cs="Arial"/>
+          <w:color w:val="666666"/>
+          <w:shd w:val="clear" w:color="auto" w:fill="FFFFFF"/>
+        </w:rPr>
+        <w:t xml:space="preserve"> </w:t>
+      </w:r>
+      <w:proofErr w:type="spellStart"/>
+      <w:r>
+        <w:rPr>
+          <w:rFonts w:ascii="Arial" w:hAnsi="Arial" w:cs="Arial"/>
+          <w:color w:val="666666"/>
+          <w:shd w:val="clear" w:color="auto" w:fill="FFFFFF"/>
+        </w:rPr>
+        <w:t>bir</w:t>
+      </w:r>
+      <w:proofErr w:type="spellEnd"/>
+      <w:r>
+        <w:rPr>
+          <w:rFonts w:ascii="Arial" w:hAnsi="Arial" w:cs="Arial"/>
+          <w:color w:val="666666"/>
+          <w:shd w:val="clear" w:color="auto" w:fill="FFFFFF"/>
+        </w:rPr>
+        <w:t xml:space="preserve"> </w:t>
+      </w:r>
+      <w:proofErr w:type="spellStart"/>
+      <w:r>
+        <w:rPr>
+          <w:rFonts w:ascii="Arial" w:hAnsi="Arial" w:cs="Arial"/>
+          <w:color w:val="666666"/>
+          <w:shd w:val="clear" w:color="auto" w:fill="FFFFFF"/>
+        </w:rPr>
+        <w:t>amaca</w:t>
+      </w:r>
+      <w:proofErr w:type="spellEnd"/>
+      <w:r>
+        <w:rPr>
+          <w:rFonts w:ascii="Arial" w:hAnsi="Arial" w:cs="Arial"/>
+          <w:color w:val="666666"/>
+          <w:shd w:val="clear" w:color="auto" w:fill="FFFFFF"/>
+        </w:rPr>
+        <w:t xml:space="preserve"> </w:t>
+      </w:r>
+      <w:proofErr w:type="spellStart"/>
+      <w:r>
+        <w:rPr>
+          <w:rFonts w:ascii="Arial" w:hAnsi="Arial" w:cs="Arial"/>
+          <w:color w:val="666666"/>
+          <w:shd w:val="clear" w:color="auto" w:fill="FFFFFF"/>
+        </w:rPr>
+        <w:t>ulaşabilmek</w:t>
+      </w:r>
+      <w:proofErr w:type="spellEnd"/>
+      <w:r>
+        <w:rPr>
+          <w:rFonts w:ascii="Arial" w:hAnsi="Arial" w:cs="Arial"/>
+          <w:color w:val="666666"/>
+          <w:shd w:val="clear" w:color="auto" w:fill="FFFFFF"/>
+        </w:rPr>
+        <w:t xml:space="preserve"> </w:t>
+      </w:r>
+      <w:proofErr w:type="spellStart"/>
+      <w:r>
+        <w:rPr>
+          <w:rFonts w:ascii="Arial" w:hAnsi="Arial" w:cs="Arial"/>
+          <w:color w:val="666666"/>
+          <w:shd w:val="clear" w:color="auto" w:fill="FFFFFF"/>
+        </w:rPr>
+        <w:t>için</w:t>
+      </w:r>
+      <w:proofErr w:type="spellEnd"/>
+      <w:r>
+        <w:rPr>
+          <w:rFonts w:ascii="Arial" w:hAnsi="Arial" w:cs="Arial"/>
+          <w:color w:val="666666"/>
+          <w:shd w:val="clear" w:color="auto" w:fill="FFFFFF"/>
+        </w:rPr>
+        <w:t xml:space="preserve"> </w:t>
+      </w:r>
+      <w:proofErr w:type="spellStart"/>
+      <w:r>
+        <w:rPr>
+          <w:rFonts w:ascii="Arial" w:hAnsi="Arial" w:cs="Arial"/>
+          <w:color w:val="666666"/>
+          <w:shd w:val="clear" w:color="auto" w:fill="FFFFFF"/>
+        </w:rPr>
+        <w:t>yazılımsal</w:t>
+      </w:r>
+      <w:proofErr w:type="spellEnd"/>
+      <w:r>
+        <w:rPr>
+          <w:rFonts w:ascii="Arial" w:hAnsi="Arial" w:cs="Arial"/>
+          <w:color w:val="666666"/>
+          <w:shd w:val="clear" w:color="auto" w:fill="FFFFFF"/>
+        </w:rPr>
+        <w:t xml:space="preserve"> </w:t>
+      </w:r>
+      <w:proofErr w:type="spellStart"/>
+      <w:r>
+        <w:rPr>
+          <w:rFonts w:ascii="Arial" w:hAnsi="Arial" w:cs="Arial"/>
+          <w:color w:val="666666"/>
+          <w:shd w:val="clear" w:color="auto" w:fill="FFFFFF"/>
+        </w:rPr>
+        <w:t>bir</w:t>
+      </w:r>
+      <w:proofErr w:type="spellEnd"/>
+      <w:r>
+        <w:rPr>
+          <w:rFonts w:ascii="Arial" w:hAnsi="Arial" w:cs="Arial"/>
+          <w:color w:val="666666"/>
+          <w:shd w:val="clear" w:color="auto" w:fill="FFFFFF"/>
+        </w:rPr>
+        <w:t xml:space="preserve"> </w:t>
+      </w:r>
+      <w:proofErr w:type="spellStart"/>
+      <w:r>
+        <w:rPr>
+          <w:rFonts w:ascii="Arial" w:hAnsi="Arial" w:cs="Arial"/>
+          <w:color w:val="666666"/>
+          <w:shd w:val="clear" w:color="auto" w:fill="FFFFFF"/>
+        </w:rPr>
+        <w:t>sistem</w:t>
+      </w:r>
+      <w:proofErr w:type="spellEnd"/>
+      <w:r>
+        <w:rPr>
+          <w:rFonts w:ascii="Arial" w:hAnsi="Arial" w:cs="Arial"/>
+          <w:color w:val="666666"/>
+          <w:shd w:val="clear" w:color="auto" w:fill="FFFFFF"/>
+        </w:rPr>
+        <w:t xml:space="preserve"> </w:t>
+      </w:r>
+      <w:proofErr w:type="spellStart"/>
+      <w:r>
+        <w:rPr>
+          <w:rFonts w:ascii="Arial" w:hAnsi="Arial" w:cs="Arial"/>
+          <w:color w:val="666666"/>
+          <w:shd w:val="clear" w:color="auto" w:fill="FFFFFF"/>
+        </w:rPr>
+        <w:t>içerisinde</w:t>
+      </w:r>
+      <w:proofErr w:type="spellEnd"/>
+      <w:r>
+        <w:rPr>
+          <w:rFonts w:ascii="Arial" w:hAnsi="Arial" w:cs="Arial"/>
+          <w:color w:val="666666"/>
+          <w:shd w:val="clear" w:color="auto" w:fill="FFFFFF"/>
+        </w:rPr>
+        <w:t xml:space="preserve"> </w:t>
+      </w:r>
+      <w:proofErr w:type="spellStart"/>
+      <w:r>
+        <w:rPr>
+          <w:rFonts w:ascii="Arial" w:hAnsi="Arial" w:cs="Arial"/>
+          <w:color w:val="666666"/>
+          <w:shd w:val="clear" w:color="auto" w:fill="FFFFFF"/>
+        </w:rPr>
+        <w:t>atması</w:t>
+      </w:r>
+      <w:proofErr w:type="spellEnd"/>
+      <w:r>
+        <w:rPr>
+          <w:rFonts w:ascii="Arial" w:hAnsi="Arial" w:cs="Arial"/>
+          <w:color w:val="666666"/>
+          <w:shd w:val="clear" w:color="auto" w:fill="FFFFFF"/>
+        </w:rPr>
+        <w:t xml:space="preserve"> </w:t>
+      </w:r>
+      <w:proofErr w:type="spellStart"/>
+      <w:r>
+        <w:rPr>
+          <w:rFonts w:ascii="Arial" w:hAnsi="Arial" w:cs="Arial"/>
+          <w:color w:val="666666"/>
+          <w:shd w:val="clear" w:color="auto" w:fill="FFFFFF"/>
+        </w:rPr>
+        <w:t>gereken</w:t>
+      </w:r>
+      <w:proofErr w:type="spellEnd"/>
+      <w:r>
+        <w:rPr>
+          <w:rFonts w:ascii="Arial" w:hAnsi="Arial" w:cs="Arial"/>
+          <w:color w:val="666666"/>
+          <w:shd w:val="clear" w:color="auto" w:fill="FFFFFF"/>
+        </w:rPr>
+        <w:t xml:space="preserve"> </w:t>
+      </w:r>
+      <w:proofErr w:type="spellStart"/>
+      <w:r>
+        <w:rPr>
+          <w:rFonts w:ascii="Arial" w:hAnsi="Arial" w:cs="Arial"/>
+          <w:color w:val="666666"/>
+          <w:shd w:val="clear" w:color="auto" w:fill="FFFFFF"/>
+        </w:rPr>
+        <w:t>adımları</w:t>
+      </w:r>
+      <w:proofErr w:type="spellEnd"/>
+      <w:r>
+        <w:rPr>
+          <w:rFonts w:ascii="Arial" w:hAnsi="Arial" w:cs="Arial"/>
+          <w:color w:val="666666"/>
+          <w:shd w:val="clear" w:color="auto" w:fill="FFFFFF"/>
+        </w:rPr>
+        <w:t xml:space="preserve"> </w:t>
+      </w:r>
+      <w:proofErr w:type="spellStart"/>
+      <w:r>
+        <w:rPr>
+          <w:rFonts w:ascii="Arial" w:hAnsi="Arial" w:cs="Arial"/>
+          <w:color w:val="666666"/>
+          <w:shd w:val="clear" w:color="auto" w:fill="FFFFFF"/>
+        </w:rPr>
+        <w:t>tanımlamak</w:t>
+      </w:r>
+      <w:proofErr w:type="spellEnd"/>
+      <w:r>
+        <w:rPr>
+          <w:rFonts w:ascii="Arial" w:hAnsi="Arial" w:cs="Arial"/>
+          <w:color w:val="666666"/>
+          <w:shd w:val="clear" w:color="auto" w:fill="FFFFFF"/>
+        </w:rPr>
+        <w:t xml:space="preserve"> </w:t>
+      </w:r>
+      <w:proofErr w:type="spellStart"/>
+      <w:r>
+        <w:rPr>
+          <w:rFonts w:ascii="Arial" w:hAnsi="Arial" w:cs="Arial"/>
+          <w:color w:val="666666"/>
+          <w:shd w:val="clear" w:color="auto" w:fill="FFFFFF"/>
+        </w:rPr>
+        <w:t>için</w:t>
+      </w:r>
+      <w:proofErr w:type="spellEnd"/>
+      <w:r>
+        <w:rPr>
+          <w:rFonts w:ascii="Arial" w:hAnsi="Arial" w:cs="Arial"/>
+          <w:color w:val="666666"/>
+          <w:shd w:val="clear" w:color="auto" w:fill="FFFFFF"/>
+        </w:rPr>
+        <w:t xml:space="preserve"> </w:t>
+      </w:r>
+      <w:proofErr w:type="spellStart"/>
+      <w:r>
+        <w:rPr>
+          <w:rFonts w:ascii="Arial" w:hAnsi="Arial" w:cs="Arial"/>
+          <w:color w:val="666666"/>
+          <w:shd w:val="clear" w:color="auto" w:fill="FFFFFF"/>
+        </w:rPr>
+        <w:t>kullanılırlar</w:t>
+      </w:r>
+      <w:proofErr w:type="spellEnd"/>
+      <w:r>
+        <w:rPr>
+          <w:rFonts w:ascii="Arial" w:hAnsi="Arial" w:cs="Arial"/>
+          <w:color w:val="666666"/>
+          <w:shd w:val="clear" w:color="auto" w:fill="FFFFFF"/>
+        </w:rPr>
+        <w:t>.</w:t>
+      </w:r>
+    </w:p>
+    <w:p>
+      <w:bookmarkStart w:id="8" w:name="_GoBack"/>
+      <w:bookmarkEnd w:id="8"/>
     </w:p>
     <w:p/>
     <w:p/>
+    <w:p>
+      <w:pPr>
+        <w:rPr>
+          <w:rFonts w:ascii="Arial" w:hAnsi="Arial"/>
+          <w:sz w:val="22"/>
+        </w:rPr>
+      </w:pPr>
+    </w:p>
+    <w:p>
+      <w:pPr>
+        <w:rPr>
+          <w:rFonts w:ascii="Arial" w:hAnsi="Arial"/>
+          <w:sz w:val="22"/>
+        </w:rPr>
+      </w:pPr>
+    </w:p>
+    <w:p>
+      <w:pPr>
+        <w:rPr>
+          <w:rFonts w:ascii="Arial" w:hAnsi="Arial"/>
+          <w:sz w:val="22"/>
+        </w:rPr>
+      </w:pPr>
+    </w:p>
+    <w:p>
+      <w:pPr>
+        <w:rPr>
+          <w:rFonts w:ascii="Arial" w:hAnsi="Arial"/>
+          <w:sz w:val="22"/>
+        </w:rPr>
+      </w:pPr>
+    </w:p>
+    <w:p>
+      <w:pPr>
+        <w:rPr>
+          <w:rFonts w:ascii="Arial" w:hAnsi="Arial"/>
+          <w:sz w:val="22"/>
+        </w:rPr>
+      </w:pPr>
+    </w:p>
+    <w:p>
+      <w:pPr>
+        <w:rPr>
+          <w:rFonts w:ascii="Arial" w:hAnsi="Arial"/>
+          <w:sz w:val="22"/>
+        </w:rPr>
+      </w:pPr>
+    </w:p>
+    <w:p>
+      <w:pPr>
+        <w:spacing w:after="160" w:line="259" w:lineRule="auto"/>
+        <w:rPr>
+          <w:rFonts w:ascii="Arial" w:hAnsi="Arial"/>
+          <w:sz w:val="22"/>
+        </w:rPr>
+      </w:pPr>
+      <w:r>
+        <w:rPr>
+          <w:rFonts w:ascii="Arial" w:hAnsi="Arial"/>
+          <w:sz w:val="22"/>
+        </w:rPr>
+        <w:br w:type="page"/>
+      </w:r>
+    </w:p>
+    <w:p>
+      <w:pPr>
+        <w:rPr>
+          <w:rFonts w:ascii="Arial" w:hAnsi="Arial"/>
+          <w:sz w:val="22"/>
+        </w:rPr>
+      </w:pPr>
+    </w:p>
+    <w:p>
+      <w:pPr>
+        <w:rPr>
+          <w:rFonts w:ascii="Arial" w:hAnsi="Arial"/>
+          <w:sz w:val="22"/>
+        </w:rPr>
+      </w:pPr>
+    </w:p>
+    <w:p>
+      <w:pPr>
+        <w:rPr>
+          <w:rFonts w:ascii="Arial" w:hAnsi="Arial"/>
+          <w:sz w:val="22"/>
+        </w:rPr>
+      </w:pPr>
+    </w:p>
+    <w:p>
+      <w:pPr>
+        <w:rPr>
+          <w:rFonts w:ascii="Arial" w:hAnsi="Arial"/>
+          <w:sz w:val="22"/>
+        </w:rPr>
+      </w:pPr>
+    </w:p>
+    <w:p>
+      <w:pPr>
+        <w:rPr>
+          <w:rFonts w:ascii="Arial" w:hAnsi="Arial"/>
+          <w:sz w:val="22"/>
+        </w:rPr>
+      </w:pPr>
+    </w:p>
+    <w:p>
+      <w:pPr>
+        <w:spacing w:after="160" w:line="259" w:lineRule="auto"/>
+        <w:rPr>
+          <w:rFonts w:ascii="Arial" w:hAnsi="Arial"/>
+          <w:sz w:val="22"/>
+        </w:rPr>
+      </w:pPr>
+      <w:r>
+        <w:rPr>
+          <w:rFonts w:ascii="Arial" w:hAnsi="Arial"/>
+          <w:noProof/>
+          <w:sz w:val="22"/>
+          <w:lang w:val="tr-TR" w:eastAsia="tr-TR" w:bidi="ar-SA"/>
+        </w:rPr>
+        <w:drawing>
+          <wp:inline distT="0" distB="0" distL="0" distR="0" wp14:anchorId="5EC0DCF9" wp14:editId="2BC1F5A6">
+            <wp:extent cx="6126480" cy="5386705"/>
+            <wp:effectExtent l="0" t="0" r="7620" b="4445"/>
+            <wp:docPr id="12" name="Resim 12"/>
+            <wp:cNvGraphicFramePr>
+              <a:graphicFrameLocks xmlns:a="http://schemas.openxmlformats.org/drawingml/2006/main" noChangeAspect="1"/>
+            </wp:cNvGraphicFramePr>
+            <a:graphic xmlns:a="http://schemas.openxmlformats.org/drawingml/2006/main">
+              <a:graphicData uri="http://schemas.openxmlformats.org/drawingml/2006/picture">
+                <pic:pic xmlns:pic="http://schemas.openxmlformats.org/drawingml/2006/picture">
+                  <pic:nvPicPr>
+                    <pic:cNvPr id="12" name="Ekran Alıntı2sı3.png"/>
+                    <pic:cNvPicPr/>
+                  </pic:nvPicPr>
+                  <pic:blipFill>
+                    <a:blip r:embed="rId16">
+                      <a:extLst>
+                        <a:ext uri="{28A0092B-C50C-407E-A947-70E740481C1C}">
+                          <a14:useLocalDpi xmlns:a14="http://schemas.microsoft.com/office/drawing/2010/main" val="0"/>
+                        </a:ext>
+                      </a:extLst>
+                    </a:blip>
+                    <a:stretch>
+                      <a:fillRect/>
+                    </a:stretch>
+                  </pic:blipFill>
+                  <pic:spPr>
+                    <a:xfrm>
+                      <a:off x="0" y="0"/>
+                      <a:ext cx="6126480" cy="5386705"/>
+                    </a:xfrm>
+                    <a:prstGeom prst="rect">
+                      <a:avLst/>
+                    </a:prstGeom>
+                  </pic:spPr>
+                </pic:pic>
+              </a:graphicData>
+            </a:graphic>
+          </wp:inline>
+        </w:drawing>
+      </w:r>
+      <w:r>
+        <w:rPr>
+          <w:rFonts w:ascii="Arial" w:hAnsi="Arial"/>
+          <w:sz w:val="22"/>
+        </w:rPr>
+        <w:br w:type="page"/>
+      </w:r>
+    </w:p>
+    <w:p>
+      <w:pPr>
+        <w:rPr>
+          <w:rFonts w:ascii="Arial" w:hAnsi="Arial"/>
+          <w:sz w:val="22"/>
+        </w:rPr>
+      </w:pPr>
+    </w:p>
+    <w:p>
+      <w:pPr>
+        <w:pStyle w:val="Balk3"/>
+        <w:rPr>
+          <w:rFonts w:ascii="Arial" w:hAnsi="Arial"/>
+        </w:rPr>
+      </w:pPr>
+      <w:r>
+        <w:rPr>
+          <w:rFonts w:ascii="Arial" w:hAnsi="Arial"/>
+        </w:rPr>
+        <w:t xml:space="preserve">Activity </w:t>
+      </w:r>
+      <w:proofErr w:type="spellStart"/>
+      <w:r>
+        <w:rPr>
+          <w:rFonts w:ascii="Arial" w:hAnsi="Arial"/>
+        </w:rPr>
+        <w:t>Diyagramı</w:t>
+      </w:r>
+      <w:proofErr w:type="spellEnd"/>
+    </w:p>
+    <w:p>
+      <w:r>
+        <w:t>---------------------------EMRE AYDIN ÇİZECEK----------------</w:t>
+      </w:r>
+    </w:p>
     <w:p/>
     <w:p>
       <w:pPr>
-        <w:rPr>
-          <w:rFonts w:ascii="Arial" w:hAnsi="Arial"/>
-          <w:sz w:val="22"/>
-        </w:rPr>
-      </w:pPr>
-    </w:p>
-    <w:p>
-      <w:pPr>
-        <w:rPr>
-          <w:rFonts w:ascii="Arial" w:hAnsi="Arial"/>
-          <w:sz w:val="22"/>
-        </w:rPr>
-      </w:pPr>
-    </w:p>
-    <w:p>
-      <w:pPr>
-        <w:rPr>
-          <w:rFonts w:ascii="Arial" w:hAnsi="Arial"/>
-          <w:sz w:val="22"/>
-        </w:rPr>
-      </w:pPr>
-    </w:p>
-    <w:p>
-      <w:pPr>
-        <w:rPr>
-          <w:rFonts w:ascii="Arial" w:hAnsi="Arial"/>
-          <w:sz w:val="22"/>
-        </w:rPr>
-      </w:pPr>
-    </w:p>
-    <w:p>
-      <w:pPr>
-        <w:rPr>
-          <w:rFonts w:ascii="Arial" w:hAnsi="Arial"/>
-          <w:sz w:val="22"/>
-        </w:rPr>
-      </w:pPr>
-    </w:p>
-    <w:p>
-      <w:pPr>
-        <w:rPr>
-          <w:rFonts w:ascii="Arial" w:hAnsi="Arial"/>
-          <w:sz w:val="22"/>
-        </w:rPr>
-      </w:pPr>
-    </w:p>
-    <w:p>
-      <w:pPr>
-        <w:rPr>
-          <w:rFonts w:ascii="Arial" w:hAnsi="Arial"/>
-          <w:sz w:val="22"/>
-        </w:rPr>
-      </w:pPr>
-    </w:p>
-    <w:p>
-      <w:pPr>
-        <w:rPr>
-          <w:rFonts w:ascii="Arial" w:hAnsi="Arial"/>
-          <w:sz w:val="22"/>
-        </w:rPr>
-      </w:pPr>
-    </w:p>
-    <w:p>
-      <w:pPr>
-        <w:rPr>
-          <w:rFonts w:ascii="inherit" w:hAnsi="inherit" w:cs="Courier New"/>
-          <w:color w:val="212121"/>
-          <w:sz w:val="20"/>
-          <w:szCs w:val="20"/>
-          <w:lang w:val="tr-TR" w:eastAsia="tr-TR" w:bidi="ar-SA"/>
-        </w:rPr>
-      </w:pPr>
-    </w:p>
-    <w:p>
-      <w:pPr>
-        <w:rPr>
-          <w:rFonts w:ascii="inherit" w:hAnsi="inherit" w:cs="Courier New"/>
-          <w:color w:val="212121"/>
-          <w:sz w:val="20"/>
-          <w:szCs w:val="20"/>
-          <w:lang w:val="tr-TR" w:eastAsia="tr-TR" w:bidi="ar-SA"/>
-        </w:rPr>
-      </w:pPr>
-    </w:p>
-    <w:p/>
-    <w:p/>
-    <w:p/>
-    <w:p/>
-    <w:p/>
-    <w:p/>
-    <w:p/>
-    <w:p/>
-    <w:p/>
-    <w:p/>
-    <w:p/>
-    <w:p/>
-    <w:p/>
-    <w:p/>
+        <w:pStyle w:val="Balk3"/>
+        <w:rPr>
+          <w:rFonts w:ascii="Arial" w:hAnsi="Arial"/>
+        </w:rPr>
+      </w:pPr>
+      <w:r>
+        <w:rPr>
+          <w:rFonts w:ascii="Arial" w:hAnsi="Arial"/>
+        </w:rPr>
+        <w:t xml:space="preserve">Class </w:t>
+      </w:r>
+      <w:proofErr w:type="spellStart"/>
+      <w:r>
+        <w:rPr>
+          <w:rFonts w:ascii="Arial" w:hAnsi="Arial"/>
+        </w:rPr>
+        <w:t>Diyagramı</w:t>
+      </w:r>
+      <w:proofErr w:type="spellEnd"/>
+    </w:p>
+    <w:p>
+      <w:r>
+        <w:t>---------------------------HAKAN YILMAZ ÇİZECEK----------------</w:t>
+      </w:r>
+    </w:p>
+    <w:p>
+      <w:pPr>
+        <w:spacing w:after="160" w:line="259" w:lineRule="auto"/>
+        <w:rPr>
+          <w:rFonts w:ascii="Arial" w:hAnsi="Arial"/>
+          <w:sz w:val="22"/>
+        </w:rPr>
+      </w:pPr>
+      <w:r>
+        <w:rPr>
+          <w:rFonts w:ascii="Arial" w:hAnsi="Arial"/>
+          <w:sz w:val="22"/>
+        </w:rPr>
+        <w:br w:type="page"/>
+      </w:r>
+    </w:p>
     <w:p>
       <w:pPr>
         <w:pStyle w:val="Balk1"/>
@@ -13264,7 +14072,7 @@
           <w:color w:val="FFFFFF"/>
         </w:rPr>
       </w:pPr>
-      <w:bookmarkStart w:id="8" w:name="_Toc439994690"/>
+      <w:bookmarkStart w:id="9" w:name="_Toc439994690"/>
       <w:proofErr w:type="spellStart"/>
       <w:r>
         <w:rPr>
@@ -13324,7 +14132,7 @@
       </w:r>
       <w:proofErr w:type="spellEnd"/>
     </w:p>
-    <w:bookmarkEnd w:id="8"/>
+    <w:bookmarkEnd w:id="9"/>
     <w:p>
       <w:pPr>
         <w:pStyle w:val="Balk2"/>
@@ -13541,7 +14349,21 @@
         <w:rPr>
           <w:rFonts w:ascii="Arial" w:hAnsi="Arial"/>
         </w:rPr>
-        <w:t xml:space="preserve">. Bunun </w:t>
+        <w:t xml:space="preserve">. </w:t>
+      </w:r>
+      <w:proofErr w:type="spellStart"/>
+      <w:r>
+        <w:rPr>
+          <w:rFonts w:ascii="Arial" w:hAnsi="Arial"/>
+        </w:rPr>
+        <w:t>Bunun</w:t>
+      </w:r>
+      <w:proofErr w:type="spellEnd"/>
+      <w:r>
+        <w:rPr>
+          <w:rFonts w:ascii="Arial" w:hAnsi="Arial"/>
+        </w:rPr>
+        <w:t xml:space="preserve"> </w:t>
       </w:r>
       <w:proofErr w:type="spellStart"/>
       <w:r>
@@ -15671,7 +16493,7 @@
           <w:rFonts w:ascii="Arial" w:hAnsi="Arial" w:cs="Arial"/>
         </w:rPr>
       </w:pPr>
-      <w:bookmarkStart w:id="9" w:name="_Toc439994696"/>
+      <w:bookmarkStart w:id="10" w:name="_Toc439994696"/>
     </w:p>
     <w:p>
       <w:pPr>
@@ -16028,15 +16850,13 @@
       <w:pPr>
         <w:pStyle w:val="template"/>
       </w:pPr>
-      <w:bookmarkStart w:id="10" w:name="_GoBack"/>
-      <w:bookmarkEnd w:id="10"/>
     </w:p>
     <w:p>
       <w:pPr>
         <w:pStyle w:val="template"/>
       </w:pPr>
     </w:p>
-    <w:bookmarkEnd w:id="9"/>
+    <w:bookmarkEnd w:id="10"/>
     <w:p>
       <w:pPr>
         <w:pStyle w:val="TOCEntry"/>
@@ -16582,13 +17402,7 @@
               <w:rPr>
                 <w:rFonts w:ascii="Arial" w:hAnsi="Arial" w:cs="Arial"/>
               </w:rPr>
-              <w:t>ÖZEL</w:t>
-            </w:r>
-            <w:r>
-              <w:rPr>
-                <w:rFonts w:ascii="Arial" w:hAnsi="Arial" w:cs="Arial"/>
-              </w:rPr>
-              <w:t xml:space="preserve"> GEREKSINIMLER</w:t>
+              <w:t>ÖZEL GEREKSINIMLER</w:t>
             </w:r>
           </w:p>
           <w:p>
@@ -16681,13 +17495,7 @@
               <w:rPr>
                 <w:rFonts w:ascii="Arial" w:hAnsi="Arial" w:cs="Arial"/>
               </w:rPr>
-              <w:t xml:space="preserve">           </w:t>
-            </w:r>
-            <w:r>
-              <w:rPr>
-                <w:rFonts w:ascii="Arial" w:hAnsi="Arial" w:cs="Arial"/>
-              </w:rPr>
-              <w:t>3</w:t>
+              <w:t xml:space="preserve">           3</w:t>
             </w:r>
             <w:r>
               <w:rPr>
@@ -16723,13 +17531,7 @@
               <w:rPr>
                 <w:rFonts w:ascii="Arial" w:hAnsi="Arial" w:cs="Arial"/>
               </w:rPr>
-              <w:t>DONANIM</w:t>
-            </w:r>
-            <w:r>
-              <w:rPr>
-                <w:rFonts w:ascii="Arial" w:hAnsi="Arial" w:cs="Arial"/>
-              </w:rPr>
-              <w:t xml:space="preserve"> ARAYÜZÜ</w:t>
+              <w:t>DONANIM ARAYÜZÜ</w:t>
             </w:r>
           </w:p>
           <w:p>
@@ -16742,7 +17544,25 @@
               <w:rPr>
                 <w:rFonts w:ascii="Arial" w:hAnsi="Arial" w:cs="Arial"/>
               </w:rPr>
-              <w:t xml:space="preserve">           </w:t>
+              <w:t xml:space="preserve">           3</w:t>
+            </w:r>
+            <w:r>
+              <w:rPr>
+                <w:rFonts w:ascii="Arial" w:hAnsi="Arial" w:cs="Arial"/>
+              </w:rPr>
+              <w:t>.</w:t>
+            </w:r>
+            <w:r>
+              <w:rPr>
+                <w:rFonts w:ascii="Arial" w:hAnsi="Arial" w:cs="Arial"/>
+              </w:rPr>
+              <w:t>1</w:t>
+            </w:r>
+            <w:r>
+              <w:rPr>
+                <w:rFonts w:ascii="Arial" w:hAnsi="Arial" w:cs="Arial"/>
+              </w:rPr>
+              <w:t>.</w:t>
             </w:r>
             <w:r>
               <w:rPr>
@@ -16754,43 +17574,13 @@
               <w:rPr>
                 <w:rFonts w:ascii="Arial" w:hAnsi="Arial" w:cs="Arial"/>
               </w:rPr>
-              <w:t>.</w:t>
-            </w:r>
-            <w:r>
-              <w:rPr>
-                <w:rFonts w:ascii="Arial" w:hAnsi="Arial" w:cs="Arial"/>
-              </w:rPr>
-              <w:t>1</w:t>
-            </w:r>
-            <w:r>
-              <w:rPr>
-                <w:rFonts w:ascii="Arial" w:hAnsi="Arial" w:cs="Arial"/>
-              </w:rPr>
-              <w:t>.</w:t>
-            </w:r>
-            <w:r>
-              <w:rPr>
-                <w:rFonts w:ascii="Arial" w:hAnsi="Arial" w:cs="Arial"/>
-              </w:rPr>
-              <w:t>3</w:t>
-            </w:r>
-            <w:r>
-              <w:rPr>
-                <w:rFonts w:ascii="Arial" w:hAnsi="Arial" w:cs="Arial"/>
-              </w:rPr>
               <w:t xml:space="preserve">. </w:t>
             </w:r>
             <w:r>
               <w:rPr>
                 <w:rFonts w:ascii="Arial" w:hAnsi="Arial" w:cs="Arial"/>
               </w:rPr>
-              <w:t>YAZILIM</w:t>
-            </w:r>
-            <w:r>
-              <w:rPr>
-                <w:rFonts w:ascii="Arial" w:hAnsi="Arial" w:cs="Arial"/>
-              </w:rPr>
-              <w:t xml:space="preserve"> ARAYÜZÜ</w:t>
+              <w:t>YAZILIM ARAYÜZÜ</w:t>
             </w:r>
           </w:p>
           <w:p>
@@ -16853,13 +17643,7 @@
               <w:rPr>
                 <w:rFonts w:ascii="Arial" w:hAnsi="Arial" w:cs="Arial"/>
               </w:rPr>
-              <w:t xml:space="preserve">           </w:t>
-            </w:r>
-            <w:r>
-              <w:rPr>
-                <w:rFonts w:ascii="Arial" w:hAnsi="Arial" w:cs="Arial"/>
-              </w:rPr>
-              <w:t>3</w:t>
+              <w:t xml:space="preserve">           3</w:t>
             </w:r>
             <w:r>
               <w:rPr>
@@ -16908,13 +17692,7 @@
               <w:rPr>
                 <w:rFonts w:ascii="Arial" w:hAnsi="Arial" w:cs="Arial"/>
               </w:rPr>
-              <w:t xml:space="preserve">           </w:t>
-            </w:r>
-            <w:r>
-              <w:rPr>
-                <w:rFonts w:ascii="Arial" w:hAnsi="Arial" w:cs="Arial"/>
-              </w:rPr>
-              <w:t>3</w:t>
+              <w:t xml:space="preserve">           3</w:t>
             </w:r>
             <w:r>
               <w:rPr>
@@ -16963,7 +17741,13 @@
               <w:rPr>
                 <w:rFonts w:ascii="Arial" w:hAnsi="Arial" w:cs="Arial"/>
               </w:rPr>
-              <w:t xml:space="preserve">           </w:t>
+              <w:t xml:space="preserve">           3</w:t>
+            </w:r>
+            <w:r>
+              <w:rPr>
+                <w:rFonts w:ascii="Arial" w:hAnsi="Arial" w:cs="Arial"/>
+              </w:rPr>
+              <w:t>.</w:t>
             </w:r>
             <w:r>
               <w:rPr>
@@ -16987,31 +17771,13 @@
               <w:rPr>
                 <w:rFonts w:ascii="Arial" w:hAnsi="Arial" w:cs="Arial"/>
               </w:rPr>
-              <w:t>.</w:t>
-            </w:r>
-            <w:r>
-              <w:rPr>
-                <w:rFonts w:ascii="Arial" w:hAnsi="Arial" w:cs="Arial"/>
-              </w:rPr>
-              <w:t>3</w:t>
-            </w:r>
-            <w:r>
-              <w:rPr>
-                <w:rFonts w:ascii="Arial" w:hAnsi="Arial" w:cs="Arial"/>
-              </w:rPr>
               <w:t xml:space="preserve">. </w:t>
             </w:r>
             <w:r>
               <w:rPr>
                 <w:rFonts w:ascii="Arial" w:hAnsi="Arial" w:cs="Arial"/>
               </w:rPr>
-              <w:t>CLASS</w:t>
-            </w:r>
-            <w:r>
-              <w:rPr>
-                <w:rFonts w:ascii="Arial" w:hAnsi="Arial" w:cs="Arial"/>
-              </w:rPr>
-              <w:t xml:space="preserve"> DIYAGRAMI</w:t>
+              <w:t>CLASS DIYAGRAMI</w:t>
             </w:r>
             <w:r>
               <w:rPr>
@@ -17403,13 +18169,7 @@
               <w:rPr>
                 <w:rFonts w:ascii="Arial" w:hAnsi="Arial" w:cs="Arial"/>
               </w:rPr>
-              <w:t xml:space="preserve">           </w:t>
-            </w:r>
-            <w:r>
-              <w:rPr>
-                <w:rFonts w:ascii="Arial" w:hAnsi="Arial" w:cs="Arial"/>
-              </w:rPr>
-              <w:t>4</w:t>
+              <w:t xml:space="preserve">           4</w:t>
             </w:r>
             <w:r>
               <w:rPr>
@@ -17626,7 +18386,7 @@
     </w:p>
     <w:p/>
     <w:sectPr>
-      <w:headerReference w:type="default" r:id="rId15"/>
+      <w:headerReference w:type="default" r:id="rId17"/>
       <w:pgSz w:w="12240" w:h="15840" w:code="1"/>
       <w:pgMar w:top="1440" w:right="1296" w:bottom="851" w:left="1296" w:header="720" w:footer="720" w:gutter="0"/>
       <w:pgNumType w:start="1"/>
@@ -17638,7 +18398,7 @@
 </file>
 
 <file path=word/endnotes.xml><?xml version="1.0" encoding="utf-8"?>
-<w:endnotes xmlns:wpc="http://schemas.microsoft.com/office/word/2010/wordprocessingCanvas" xmlns:cx="http://schemas.microsoft.com/office/drawing/2014/chartex" xmlns:cx1="http://schemas.microsoft.com/office/drawing/2015/9/8/chartex" xmlns:cx2="http://schemas.microsoft.com/office/drawing/2015/10/21/chartex" xmlns:cx3="http://schemas.microsoft.com/office/drawing/2016/5/9/chartex" xmlns:cx4="http://schemas.microsoft.com/office/drawing/2016/5/10/chartex" xmlns:cx5="http://schemas.microsoft.com/office/drawing/2016/5/11/chartex" xmlns:cx6="http://schemas.microsoft.com/office/drawing/2016/5/12/chartex" xmlns:cx7="http://schemas.microsoft.com/office/drawing/2016/5/13/chartex" xmlns:cx8="http://schemas.microsoft.com/office/drawing/2016/5/14/chartex" xmlns:mc="http://schemas.openxmlformats.org/markup-compatibility/2006" xmlns:aink="http://schemas.microsoft.com/office/drawing/2016/ink" xmlns:am3d="http://schemas.microsoft.com/office/drawing/2017/model3d" xmlns:o="urn:schemas-microsoft-com:office:office" xmlns:r="http://schemas.openxmlformats.org/officeDocument/2006/relationships" xmlns:m="http://schemas.openxmlformats.org/officeDocument/2006/math" xmlns:v="urn:schemas-microsoft-com:vml" xmlns:wp14="http://schemas.microsoft.com/office/word/2010/wordprocessingDrawing" xmlns:wp="http://schemas.openxmlformats.org/drawingml/2006/wordprocessingDrawing" xmlns:w10="urn:schemas-microsoft-com:office:word" xmlns:w="http://schemas.openxmlformats.org/wordprocessingml/2006/main" xmlns:w14="http://schemas.microsoft.com/office/word/2010/wordml" xmlns:w15="http://schemas.microsoft.com/office/word/2012/wordml" xmlns:w16cid="http://schemas.microsoft.com/office/word/2016/wordml/cid" xmlns:w16se="http://schemas.microsoft.com/office/word/2015/wordml/symex" xmlns:wpg="http://schemas.microsoft.com/office/word/2010/wordprocessingGroup" xmlns:wpi="http://schemas.microsoft.com/office/word/2010/wordprocessingInk" xmlns:wne="http://schemas.microsoft.com/office/word/2006/wordml" xmlns:wps="http://schemas.microsoft.com/office/word/2010/wordprocessingShape" mc:Ignorable="w14 w15 w16se w16cid wp14">
+<w:endnotes xmlns:wpc="http://schemas.microsoft.com/office/word/2010/wordprocessingCanvas" xmlns:cx="http://schemas.microsoft.com/office/drawing/2014/chartex" xmlns:mc="http://schemas.openxmlformats.org/markup-compatibility/2006" xmlns:o="urn:schemas-microsoft-com:office:office" xmlns:r="http://schemas.openxmlformats.org/officeDocument/2006/relationships" xmlns:m="http://schemas.openxmlformats.org/officeDocument/2006/math" xmlns:v="urn:schemas-microsoft-com:vml" xmlns:wp14="http://schemas.microsoft.com/office/word/2010/wordprocessingDrawing" xmlns:wp="http://schemas.openxmlformats.org/drawingml/2006/wordprocessingDrawing" xmlns:w10="urn:schemas-microsoft-com:office:word" xmlns:w="http://schemas.openxmlformats.org/wordprocessingml/2006/main" xmlns:w14="http://schemas.microsoft.com/office/word/2010/wordml" xmlns:w15="http://schemas.microsoft.com/office/word/2012/wordml" xmlns:w16se="http://schemas.microsoft.com/office/word/2015/wordml/symex" xmlns:wpg="http://schemas.microsoft.com/office/word/2010/wordprocessingGroup" xmlns:wpi="http://schemas.microsoft.com/office/word/2010/wordprocessingInk" xmlns:wne="http://schemas.microsoft.com/office/word/2006/wordml" xmlns:wps="http://schemas.microsoft.com/office/word/2010/wordprocessingShape" mc:Ignorable="w14 w15 w16se wp14">
   <w:endnote w:type="separator" w:id="-1">
     <w:p>
       <w:pPr>
@@ -17663,7 +18423,7 @@
 </file>
 
 <file path=word/footer1.xml><?xml version="1.0" encoding="utf-8"?>
-<w:ftr xmlns:wpc="http://schemas.microsoft.com/office/word/2010/wordprocessingCanvas" xmlns:cx="http://schemas.microsoft.com/office/drawing/2014/chartex" xmlns:cx1="http://schemas.microsoft.com/office/drawing/2015/9/8/chartex" xmlns:cx2="http://schemas.microsoft.com/office/drawing/2015/10/21/chartex" xmlns:cx3="http://schemas.microsoft.com/office/drawing/2016/5/9/chartex" xmlns:cx4="http://schemas.microsoft.com/office/drawing/2016/5/10/chartex" xmlns:cx5="http://schemas.microsoft.com/office/drawing/2016/5/11/chartex" xmlns:cx6="http://schemas.microsoft.com/office/drawing/2016/5/12/chartex" xmlns:cx7="http://schemas.microsoft.com/office/drawing/2016/5/13/chartex" xmlns:cx8="http://schemas.microsoft.com/office/drawing/2016/5/14/chartex" xmlns:mc="http://schemas.openxmlformats.org/markup-compatibility/2006" xmlns:aink="http://schemas.microsoft.com/office/drawing/2016/ink" xmlns:am3d="http://schemas.microsoft.com/office/drawing/2017/model3d" xmlns:o="urn:schemas-microsoft-com:office:office" xmlns:r="http://schemas.openxmlformats.org/officeDocument/2006/relationships" xmlns:m="http://schemas.openxmlformats.org/officeDocument/2006/math" xmlns:v="urn:schemas-microsoft-com:vml" xmlns:wp14="http://schemas.microsoft.com/office/word/2010/wordprocessingDrawing" xmlns:wp="http://schemas.openxmlformats.org/drawingml/2006/wordprocessingDrawing" xmlns:w10="urn:schemas-microsoft-com:office:word" xmlns:w="http://schemas.openxmlformats.org/wordprocessingml/2006/main" xmlns:w14="http://schemas.microsoft.com/office/word/2010/wordml" xmlns:w15="http://schemas.microsoft.com/office/word/2012/wordml" xmlns:w16cid="http://schemas.microsoft.com/office/word/2016/wordml/cid" xmlns:w16se="http://schemas.microsoft.com/office/word/2015/wordml/symex" xmlns:wpg="http://schemas.microsoft.com/office/word/2010/wordprocessingGroup" xmlns:wpi="http://schemas.microsoft.com/office/word/2010/wordprocessingInk" xmlns:wne="http://schemas.microsoft.com/office/word/2006/wordml" xmlns:wps="http://schemas.microsoft.com/office/word/2010/wordprocessingShape" mc:Ignorable="w14 w15 w16se w16cid wp14">
+<w:ftr xmlns:wpc="http://schemas.microsoft.com/office/word/2010/wordprocessingCanvas" xmlns:cx="http://schemas.microsoft.com/office/drawing/2014/chartex" xmlns:mc="http://schemas.openxmlformats.org/markup-compatibility/2006" xmlns:o="urn:schemas-microsoft-com:office:office" xmlns:r="http://schemas.openxmlformats.org/officeDocument/2006/relationships" xmlns:m="http://schemas.openxmlformats.org/officeDocument/2006/math" xmlns:v="urn:schemas-microsoft-com:vml" xmlns:wp14="http://schemas.microsoft.com/office/word/2010/wordprocessingDrawing" xmlns:wp="http://schemas.openxmlformats.org/drawingml/2006/wordprocessingDrawing" xmlns:w10="urn:schemas-microsoft-com:office:word" xmlns:w="http://schemas.openxmlformats.org/wordprocessingml/2006/main" xmlns:w14="http://schemas.microsoft.com/office/word/2010/wordml" xmlns:w15="http://schemas.microsoft.com/office/word/2012/wordml" xmlns:w16se="http://schemas.microsoft.com/office/word/2015/wordml/symex" xmlns:wpg="http://schemas.microsoft.com/office/word/2010/wordprocessingGroup" xmlns:wpi="http://schemas.microsoft.com/office/word/2010/wordprocessingInk" xmlns:wne="http://schemas.microsoft.com/office/word/2006/wordml" xmlns:wps="http://schemas.microsoft.com/office/word/2010/wordprocessingShape" mc:Ignorable="w14 w15 w16se wp14">
   <w:p>
     <w:pPr>
       <w:pStyle w:val="a"/>
@@ -17674,7 +18434,7 @@
 </file>
 
 <file path=word/footnotes.xml><?xml version="1.0" encoding="utf-8"?>
-<w:footnotes xmlns:wpc="http://schemas.microsoft.com/office/word/2010/wordprocessingCanvas" xmlns:cx="http://schemas.microsoft.com/office/drawing/2014/chartex" xmlns:cx1="http://schemas.microsoft.com/office/drawing/2015/9/8/chartex" xmlns:cx2="http://schemas.microsoft.com/office/drawing/2015/10/21/chartex" xmlns:cx3="http://schemas.microsoft.com/office/drawing/2016/5/9/chartex" xmlns:cx4="http://schemas.microsoft.com/office/drawing/2016/5/10/chartex" xmlns:cx5="http://schemas.microsoft.com/office/drawing/2016/5/11/chartex" xmlns:cx6="http://schemas.microsoft.com/office/drawing/2016/5/12/chartex" xmlns:cx7="http://schemas.microsoft.com/office/drawing/2016/5/13/chartex" xmlns:cx8="http://schemas.microsoft.com/office/drawing/2016/5/14/chartex" xmlns:mc="http://schemas.openxmlformats.org/markup-compatibility/2006" xmlns:aink="http://schemas.microsoft.com/office/drawing/2016/ink" xmlns:am3d="http://schemas.microsoft.com/office/drawing/2017/model3d" xmlns:o="urn:schemas-microsoft-com:office:office" xmlns:r="http://schemas.openxmlformats.org/officeDocument/2006/relationships" xmlns:m="http://schemas.openxmlformats.org/officeDocument/2006/math" xmlns:v="urn:schemas-microsoft-com:vml" xmlns:wp14="http://schemas.microsoft.com/office/word/2010/wordprocessingDrawing" xmlns:wp="http://schemas.openxmlformats.org/drawingml/2006/wordprocessingDrawing" xmlns:w10="urn:schemas-microsoft-com:office:word" xmlns:w="http://schemas.openxmlformats.org/wordprocessingml/2006/main" xmlns:w14="http://schemas.microsoft.com/office/word/2010/wordml" xmlns:w15="http://schemas.microsoft.com/office/word/2012/wordml" xmlns:w16cid="http://schemas.microsoft.com/office/word/2016/wordml/cid" xmlns:w16se="http://schemas.microsoft.com/office/word/2015/wordml/symex" xmlns:wpg="http://schemas.microsoft.com/office/word/2010/wordprocessingGroup" xmlns:wpi="http://schemas.microsoft.com/office/word/2010/wordprocessingInk" xmlns:wne="http://schemas.microsoft.com/office/word/2006/wordml" xmlns:wps="http://schemas.microsoft.com/office/word/2010/wordprocessingShape" mc:Ignorable="w14 w15 w16se w16cid wp14">
+<w:footnotes xmlns:wpc="http://schemas.microsoft.com/office/word/2010/wordprocessingCanvas" xmlns:cx="http://schemas.microsoft.com/office/drawing/2014/chartex" xmlns:mc="http://schemas.openxmlformats.org/markup-compatibility/2006" xmlns:o="urn:schemas-microsoft-com:office:office" xmlns:r="http://schemas.openxmlformats.org/officeDocument/2006/relationships" xmlns:m="http://schemas.openxmlformats.org/officeDocument/2006/math" xmlns:v="urn:schemas-microsoft-com:vml" xmlns:wp14="http://schemas.microsoft.com/office/word/2010/wordprocessingDrawing" xmlns:wp="http://schemas.openxmlformats.org/drawingml/2006/wordprocessingDrawing" xmlns:w10="urn:schemas-microsoft-com:office:word" xmlns:w="http://schemas.openxmlformats.org/wordprocessingml/2006/main" xmlns:w14="http://schemas.microsoft.com/office/word/2010/wordml" xmlns:w15="http://schemas.microsoft.com/office/word/2012/wordml" xmlns:w16se="http://schemas.microsoft.com/office/word/2015/wordml/symex" xmlns:wpg="http://schemas.microsoft.com/office/word/2010/wordprocessingGroup" xmlns:wpi="http://schemas.microsoft.com/office/word/2010/wordprocessingInk" xmlns:wne="http://schemas.microsoft.com/office/word/2006/wordml" xmlns:wps="http://schemas.microsoft.com/office/word/2010/wordprocessingShape" mc:Ignorable="w14 w15 w16se wp14">
   <w:footnote w:type="separator" w:id="-1">
     <w:p>
       <w:pPr>
@@ -17699,7 +18459,7 @@
 </file>
 
 <file path=word/header1.xml><?xml version="1.0" encoding="utf-8"?>
-<w:hdr xmlns:wpc="http://schemas.microsoft.com/office/word/2010/wordprocessingCanvas" xmlns:cx="http://schemas.microsoft.com/office/drawing/2014/chartex" xmlns:cx1="http://schemas.microsoft.com/office/drawing/2015/9/8/chartex" xmlns:cx2="http://schemas.microsoft.com/office/drawing/2015/10/21/chartex" xmlns:cx3="http://schemas.microsoft.com/office/drawing/2016/5/9/chartex" xmlns:cx4="http://schemas.microsoft.com/office/drawing/2016/5/10/chartex" xmlns:cx5="http://schemas.microsoft.com/office/drawing/2016/5/11/chartex" xmlns:cx6="http://schemas.microsoft.com/office/drawing/2016/5/12/chartex" xmlns:cx7="http://schemas.microsoft.com/office/drawing/2016/5/13/chartex" xmlns:cx8="http://schemas.microsoft.com/office/drawing/2016/5/14/chartex" xmlns:mc="http://schemas.openxmlformats.org/markup-compatibility/2006" xmlns:aink="http://schemas.microsoft.com/office/drawing/2016/ink" xmlns:am3d="http://schemas.microsoft.com/office/drawing/2017/model3d" xmlns:o="urn:schemas-microsoft-com:office:office" xmlns:r="http://schemas.openxmlformats.org/officeDocument/2006/relationships" xmlns:m="http://schemas.openxmlformats.org/officeDocument/2006/math" xmlns:v="urn:schemas-microsoft-com:vml" xmlns:wp14="http://schemas.microsoft.com/office/word/2010/wordprocessingDrawing" xmlns:wp="http://schemas.openxmlformats.org/drawingml/2006/wordprocessingDrawing" xmlns:w10="urn:schemas-microsoft-com:office:word" xmlns:w="http://schemas.openxmlformats.org/wordprocessingml/2006/main" xmlns:w14="http://schemas.microsoft.com/office/word/2010/wordml" xmlns:w15="http://schemas.microsoft.com/office/word/2012/wordml" xmlns:w16cid="http://schemas.microsoft.com/office/word/2016/wordml/cid" xmlns:w16se="http://schemas.microsoft.com/office/word/2015/wordml/symex" xmlns:wpg="http://schemas.microsoft.com/office/word/2010/wordprocessingGroup" xmlns:wpi="http://schemas.microsoft.com/office/word/2010/wordprocessingInk" xmlns:wne="http://schemas.microsoft.com/office/word/2006/wordml" xmlns:wps="http://schemas.microsoft.com/office/word/2010/wordprocessingShape" mc:Ignorable="w14 w15 w16se w16cid wp14">
+<w:hdr xmlns:wpc="http://schemas.microsoft.com/office/word/2010/wordprocessingCanvas" xmlns:cx="http://schemas.microsoft.com/office/drawing/2014/chartex" xmlns:mc="http://schemas.openxmlformats.org/markup-compatibility/2006" xmlns:o="urn:schemas-microsoft-com:office:office" xmlns:r="http://schemas.openxmlformats.org/officeDocument/2006/relationships" xmlns:m="http://schemas.openxmlformats.org/officeDocument/2006/math" xmlns:v="urn:schemas-microsoft-com:vml" xmlns:wp14="http://schemas.microsoft.com/office/word/2010/wordprocessingDrawing" xmlns:wp="http://schemas.openxmlformats.org/drawingml/2006/wordprocessingDrawing" xmlns:w10="urn:schemas-microsoft-com:office:word" xmlns:w="http://schemas.openxmlformats.org/wordprocessingml/2006/main" xmlns:w14="http://schemas.microsoft.com/office/word/2010/wordml" xmlns:w15="http://schemas.microsoft.com/office/word/2012/wordml" xmlns:w16se="http://schemas.microsoft.com/office/word/2015/wordml/symex" xmlns:wpg="http://schemas.microsoft.com/office/word/2010/wordprocessingGroup" xmlns:wpi="http://schemas.microsoft.com/office/word/2010/wordprocessingInk" xmlns:wne="http://schemas.microsoft.com/office/word/2006/wordml" xmlns:wps="http://schemas.microsoft.com/office/word/2010/wordprocessingShape" mc:Ignorable="w14 w15 w16se wp14">
   <w:p>
     <w:pPr>
       <w:pStyle w:val="a"/>
@@ -17795,7 +18555,7 @@
 </file>
 
 <file path=word/header2.xml><?xml version="1.0" encoding="utf-8"?>
-<w:hdr xmlns:wpc="http://schemas.microsoft.com/office/word/2010/wordprocessingCanvas" xmlns:cx="http://schemas.microsoft.com/office/drawing/2014/chartex" xmlns:cx1="http://schemas.microsoft.com/office/drawing/2015/9/8/chartex" xmlns:cx2="http://schemas.microsoft.com/office/drawing/2015/10/21/chartex" xmlns:cx3="http://schemas.microsoft.com/office/drawing/2016/5/9/chartex" xmlns:cx4="http://schemas.microsoft.com/office/drawing/2016/5/10/chartex" xmlns:cx5="http://schemas.microsoft.com/office/drawing/2016/5/11/chartex" xmlns:cx6="http://schemas.microsoft.com/office/drawing/2016/5/12/chartex" xmlns:cx7="http://schemas.microsoft.com/office/drawing/2016/5/13/chartex" xmlns:cx8="http://schemas.microsoft.com/office/drawing/2016/5/14/chartex" xmlns:mc="http://schemas.openxmlformats.org/markup-compatibility/2006" xmlns:aink="http://schemas.microsoft.com/office/drawing/2016/ink" xmlns:am3d="http://schemas.microsoft.com/office/drawing/2017/model3d" xmlns:o="urn:schemas-microsoft-com:office:office" xmlns:r="http://schemas.openxmlformats.org/officeDocument/2006/relationships" xmlns:m="http://schemas.openxmlformats.org/officeDocument/2006/math" xmlns:v="urn:schemas-microsoft-com:vml" xmlns:wp14="http://schemas.microsoft.com/office/word/2010/wordprocessingDrawing" xmlns:wp="http://schemas.openxmlformats.org/drawingml/2006/wordprocessingDrawing" xmlns:w10="urn:schemas-microsoft-com:office:word" xmlns:w="http://schemas.openxmlformats.org/wordprocessingml/2006/main" xmlns:w14="http://schemas.microsoft.com/office/word/2010/wordml" xmlns:w15="http://schemas.microsoft.com/office/word/2012/wordml" xmlns:w16cid="http://schemas.microsoft.com/office/word/2016/wordml/cid" xmlns:w16se="http://schemas.microsoft.com/office/word/2015/wordml/symex" xmlns:wpg="http://schemas.microsoft.com/office/word/2010/wordprocessingGroup" xmlns:wpi="http://schemas.microsoft.com/office/word/2010/wordprocessingInk" xmlns:wne="http://schemas.microsoft.com/office/word/2006/wordml" xmlns:wps="http://schemas.microsoft.com/office/word/2010/wordprocessingShape" mc:Ignorable="w14 w15 w16se w16cid wp14">
+<w:hdr xmlns:wpc="http://schemas.microsoft.com/office/word/2010/wordprocessingCanvas" xmlns:cx="http://schemas.microsoft.com/office/drawing/2014/chartex" xmlns:mc="http://schemas.openxmlformats.org/markup-compatibility/2006" xmlns:o="urn:schemas-microsoft-com:office:office" xmlns:r="http://schemas.openxmlformats.org/officeDocument/2006/relationships" xmlns:m="http://schemas.openxmlformats.org/officeDocument/2006/math" xmlns:v="urn:schemas-microsoft-com:vml" xmlns:wp14="http://schemas.microsoft.com/office/word/2010/wordprocessingDrawing" xmlns:wp="http://schemas.openxmlformats.org/drawingml/2006/wordprocessingDrawing" xmlns:w10="urn:schemas-microsoft-com:office:word" xmlns:w="http://schemas.openxmlformats.org/wordprocessingml/2006/main" xmlns:w14="http://schemas.microsoft.com/office/word/2010/wordml" xmlns:w15="http://schemas.microsoft.com/office/word/2012/wordml" xmlns:w16se="http://schemas.microsoft.com/office/word/2015/wordml/symex" xmlns:wpg="http://schemas.microsoft.com/office/word/2010/wordprocessingGroup" xmlns:wpi="http://schemas.microsoft.com/office/word/2010/wordprocessingInk" xmlns:wne="http://schemas.microsoft.com/office/word/2006/wordml" xmlns:wps="http://schemas.microsoft.com/office/word/2010/wordprocessingShape" mc:Ignorable="w14 w15 w16se wp14">
   <w:p>
     <w:pPr>
       <w:pStyle w:val="a"/>
@@ -17896,7 +18656,7 @@
 </file>
 
 <file path=word/numbering.xml><?xml version="1.0" encoding="utf-8"?>
-<w:numbering xmlns:wpc="http://schemas.microsoft.com/office/word/2010/wordprocessingCanvas" xmlns:cx="http://schemas.microsoft.com/office/drawing/2014/chartex" xmlns:cx1="http://schemas.microsoft.com/office/drawing/2015/9/8/chartex" xmlns:cx2="http://schemas.microsoft.com/office/drawing/2015/10/21/chartex" xmlns:cx3="http://schemas.microsoft.com/office/drawing/2016/5/9/chartex" xmlns:cx4="http://schemas.microsoft.com/office/drawing/2016/5/10/chartex" xmlns:cx5="http://schemas.microsoft.com/office/drawing/2016/5/11/chartex" xmlns:cx6="http://schemas.microsoft.com/office/drawing/2016/5/12/chartex" xmlns:cx7="http://schemas.microsoft.com/office/drawing/2016/5/13/chartex" xmlns:cx8="http://schemas.microsoft.com/office/drawing/2016/5/14/chartex" xmlns:mc="http://schemas.openxmlformats.org/markup-compatibility/2006" xmlns:aink="http://schemas.microsoft.com/office/drawing/2016/ink" xmlns:am3d="http://schemas.microsoft.com/office/drawing/2017/model3d" xmlns:o="urn:schemas-microsoft-com:office:office" xmlns:r="http://schemas.openxmlformats.org/officeDocument/2006/relationships" xmlns:m="http://schemas.openxmlformats.org/officeDocument/2006/math" xmlns:v="urn:schemas-microsoft-com:vml" xmlns:wp14="http://schemas.microsoft.com/office/word/2010/wordprocessingDrawing" xmlns:wp="http://schemas.openxmlformats.org/drawingml/2006/wordprocessingDrawing" xmlns:w10="urn:schemas-microsoft-com:office:word" xmlns:w="http://schemas.openxmlformats.org/wordprocessingml/2006/main" xmlns:w14="http://schemas.microsoft.com/office/word/2010/wordml" xmlns:w15="http://schemas.microsoft.com/office/word/2012/wordml" xmlns:w16cid="http://schemas.microsoft.com/office/word/2016/wordml/cid" xmlns:w16se="http://schemas.microsoft.com/office/word/2015/wordml/symex" xmlns:wpg="http://schemas.microsoft.com/office/word/2010/wordprocessingGroup" xmlns:wpi="http://schemas.microsoft.com/office/word/2010/wordprocessingInk" xmlns:wne="http://schemas.microsoft.com/office/word/2006/wordml" xmlns:wps="http://schemas.microsoft.com/office/word/2010/wordprocessingShape" mc:Ignorable="w14 w15 w16se w16cid wp14">
+<w:numbering xmlns:wpc="http://schemas.microsoft.com/office/word/2010/wordprocessingCanvas" xmlns:cx="http://schemas.microsoft.com/office/drawing/2014/chartex" xmlns:mc="http://schemas.openxmlformats.org/markup-compatibility/2006" xmlns:o="urn:schemas-microsoft-com:office:office" xmlns:r="http://schemas.openxmlformats.org/officeDocument/2006/relationships" xmlns:m="http://schemas.openxmlformats.org/officeDocument/2006/math" xmlns:v="urn:schemas-microsoft-com:vml" xmlns:wp14="http://schemas.microsoft.com/office/word/2010/wordprocessingDrawing" xmlns:wp="http://schemas.openxmlformats.org/drawingml/2006/wordprocessingDrawing" xmlns:w10="urn:schemas-microsoft-com:office:word" xmlns:w="http://schemas.openxmlformats.org/wordprocessingml/2006/main" xmlns:w14="http://schemas.microsoft.com/office/word/2010/wordml" xmlns:w15="http://schemas.microsoft.com/office/word/2012/wordml" xmlns:w16se="http://schemas.microsoft.com/office/word/2015/wordml/symex" xmlns:wpg="http://schemas.microsoft.com/office/word/2010/wordprocessingGroup" xmlns:wpi="http://schemas.microsoft.com/office/word/2010/wordprocessingInk" xmlns:wne="http://schemas.microsoft.com/office/word/2006/wordml" xmlns:wps="http://schemas.microsoft.com/office/word/2010/wordprocessingShape" mc:Ignorable="w14 w15 w16se wp14">
   <w:abstractNum w:abstractNumId="0" w15:restartNumberingAfterBreak="0">
     <w:nsid w:val="FFFFFFFB"/>
     <w:multiLevelType w:val="multilevel"/>
@@ -19437,7 +20197,7 @@
 </file>
 
 <file path=word/styles.xml><?xml version="1.0" encoding="utf-8"?>
-<w:styles xmlns:mc="http://schemas.openxmlformats.org/markup-compatibility/2006" xmlns:r="http://schemas.openxmlformats.org/officeDocument/2006/relationships" xmlns:w="http://schemas.openxmlformats.org/wordprocessingml/2006/main" xmlns:w14="http://schemas.microsoft.com/office/word/2010/wordml" xmlns:w15="http://schemas.microsoft.com/office/word/2012/wordml" xmlns:w16cid="http://schemas.microsoft.com/office/word/2016/wordml/cid" xmlns:w16se="http://schemas.microsoft.com/office/word/2015/wordml/symex" mc:Ignorable="w14 w15 w16se w16cid">
+<w:styles xmlns:mc="http://schemas.openxmlformats.org/markup-compatibility/2006" xmlns:r="http://schemas.openxmlformats.org/officeDocument/2006/relationships" xmlns:w="http://schemas.openxmlformats.org/wordprocessingml/2006/main" xmlns:w14="http://schemas.microsoft.com/office/word/2010/wordml" xmlns:w15="http://schemas.microsoft.com/office/word/2012/wordml" xmlns:w16se="http://schemas.microsoft.com/office/word/2015/wordml/symex" mc:Ignorable="w14 w15 w16se">
   <w:docDefaults>
     <w:rPrDefault>
       <w:rPr>
@@ -19453,7 +20213,7 @@
       </w:pPr>
     </w:pPrDefault>
   </w:docDefaults>
-  <w:latentStyles w:defLockedState="0" w:defUIPriority="99" w:defSemiHidden="0" w:defUnhideWhenUsed="0" w:defQFormat="0" w:count="377">
+  <w:latentStyles w:defLockedState="0" w:defUIPriority="99" w:defSemiHidden="0" w:defUnhideWhenUsed="0" w:defQFormat="0" w:count="371">
     <w:lsdException w:name="Normal" w:uiPriority="0" w:qFormat="1"/>
     <w:lsdException w:name="heading 1" w:uiPriority="0" w:qFormat="1"/>
     <w:lsdException w:name="heading 2" w:semiHidden="1" w:uiPriority="0" w:unhideWhenUsed="1" w:qFormat="1"/>
@@ -19825,12 +20585,6 @@
     <w:lsdException w:name="List Table 5 Dark Accent 6" w:uiPriority="50"/>
     <w:lsdException w:name="List Table 6 Colorful Accent 6" w:uiPriority="51"/>
     <w:lsdException w:name="List Table 7 Colorful Accent 6" w:uiPriority="52"/>
-    <w:lsdException w:name="Mention" w:semiHidden="1" w:unhideWhenUsed="1"/>
-    <w:lsdException w:name="Smart Hyperlink" w:semiHidden="1" w:unhideWhenUsed="1"/>
-    <w:lsdException w:name="Hashtag" w:semiHidden="1" w:unhideWhenUsed="1"/>
-    <w:lsdException w:name="Unresolved Mention" w:semiHidden="1" w:unhideWhenUsed="1"/>
-    <w:lsdException w:name="Smart Link" w:semiHidden="1" w:unhideWhenUsed="1"/>
-    <w:lsdException w:name="Smart Link Error" w:semiHidden="1" w:unhideWhenUsed="1"/>
   </w:latentStyles>
   <w:style w:type="paragraph" w:default="1" w:styleId="Normal">
     <w:name w:val="Normal"/>
@@ -20458,7 +21212,7 @@
       <w:u w:val="single"/>
     </w:rPr>
   </w:style>
-  <w:style w:type="character" w:styleId="zmlenmeyenBahsetme">
+  <w:style w:type="character" w:customStyle="1" w:styleId="UnresolvedMention">
     <w:name w:val="Unresolved Mention"/>
     <w:basedOn w:val="VarsaylanParagrafYazTipi"/>
     <w:uiPriority w:val="99"/>
@@ -20797,4 +21551,16 @@
     </a:ext>
   </a:extLst>
 </a:theme>
+</file>
+
+<file path=customXml/item1.xml><?xml version="1.0" encoding="utf-8"?>
+<b:Sources xmlns:b="http://schemas.openxmlformats.org/officeDocument/2006/bibliography" xmlns="http://schemas.openxmlformats.org/officeDocument/2006/bibliography" SelectedStyle="\APASixthEditionOfficeOnline.xsl" StyleName="APA" Version="6"/>
+</file>
+
+<file path=customXml/itemProps1.xml><?xml version="1.0" encoding="utf-8"?>
+<ds:datastoreItem xmlns:ds="http://schemas.openxmlformats.org/officeDocument/2006/customXml" ds:itemID="{4A4331E2-3DFC-460D-80D2-FC9599648B6B}">
+  <ds:schemaRefs>
+    <ds:schemaRef ds:uri="http://schemas.openxmlformats.org/officeDocument/2006/bibliography"/>
+  </ds:schemaRefs>
+</ds:datastoreItem>
 </file>
</xml_diff>